<commit_message>
Added more customization in preprocessing
</commit_message>
<xml_diff>
--- a/docs/Team_10 Report .docx
+++ b/docs/Team_10 Report .docx
@@ -51,50 +51,40 @@
     <w:p>
       <w:pPr>
         <w:ind w:left="360"/>
-      </w:pPr>
-      <w:r>
-        <w:t xml:space="preserve">Before SMOTE </w:t>
+        <w:rPr>
+          <w:b/>
+          <w:bCs/>
+        </w:rPr>
+      </w:pPr>
+      <w:r>
+        <w:rPr>
+          <w:b/>
+          <w:bCs/>
+        </w:rPr>
+        <w:t>Version 1 of Feature Engineering:</w:t>
       </w:r>
     </w:p>
     <w:p>
       <w:pPr>
         <w:ind w:left="360"/>
-      </w:pPr>
-      <w:r>
-        <w:pict w14:anchorId="1D4F3512">
-          <v:rect id="_x0000_i1043" style="width:0;height:1.5pt" o:hralign="center" o:hrstd="t" o:hr="t" fillcolor="#a0a0a0" stroked="f"/>
-        </w:pict>
-      </w:r>
-    </w:p>
-    <w:p>
-      <w:pPr>
-        <w:ind w:left="360"/>
-        <w:rPr>
-          <w:b/>
-          <w:bCs/>
-        </w:rPr>
-      </w:pPr>
-      <w:r>
-        <w:rPr>
-          <w:rFonts w:ascii="Segoe UI Emoji" w:hAnsi="Segoe UI Emoji" w:cs="Segoe UI Emoji"/>
-          <w:b/>
-          <w:bCs/>
-        </w:rPr>
-        <w:t>✅</w:t>
-      </w:r>
-      <w:r>
-        <w:rPr>
-          <w:b/>
-          <w:bCs/>
-        </w:rPr>
-        <w:t xml:space="preserve"> Validation Metrics</w:t>
+        <w:rPr>
+          <w:b/>
+          <w:bCs/>
+        </w:rPr>
+      </w:pPr>
+      <w:r>
+        <w:rPr>
+          <w:b/>
+          <w:bCs/>
+        </w:rPr>
+        <w:t>Validation Metrics:</w:t>
       </w:r>
     </w:p>
     <w:p>
       <w:pPr>
         <w:numPr>
           <w:ilvl w:val="0"/>
-          <w:numId w:val="4"/>
+          <w:numId w:val="6"/>
         </w:numPr>
       </w:pPr>
       <w:r>
@@ -102,37 +92,17 @@
           <w:b/>
           <w:bCs/>
         </w:rPr>
-        <w:t>AUC:</w:t>
-      </w:r>
-      <w:r>
-        <w:t xml:space="preserve"> 0.9339 | </w:t>
-      </w:r>
-      <w:r>
-        <w:rPr>
-          <w:b/>
-          <w:bCs/>
-        </w:rPr>
-        <w:t>Accuracy:</w:t>
-      </w:r>
-      <w:r>
-        <w:t xml:space="preserve"> 97.95% | </w:t>
-      </w:r>
-      <w:r>
-        <w:rPr>
-          <w:b/>
-          <w:bCs/>
-        </w:rPr>
-        <w:t>Precision:</w:t>
-      </w:r>
-      <w:r>
-        <w:t xml:space="preserve"> 0.9449</w:t>
+        <w:t>AUC</w:t>
+      </w:r>
+      <w:r>
+        <w:t>: 0.9339 (Strong model discrimination)</w:t>
       </w:r>
     </w:p>
     <w:p>
       <w:pPr>
         <w:numPr>
           <w:ilvl w:val="0"/>
-          <w:numId w:val="4"/>
+          <w:numId w:val="6"/>
         </w:numPr>
       </w:pPr>
       <w:r>
@@ -140,37 +110,17 @@
           <w:b/>
           <w:bCs/>
         </w:rPr>
-        <w:t>Recall:</w:t>
-      </w:r>
-      <w:r>
-        <w:t xml:space="preserve"> 0.4410 | </w:t>
-      </w:r>
-      <w:r>
-        <w:rPr>
-          <w:b/>
-          <w:bCs/>
-        </w:rPr>
-        <w:t>F1:</w:t>
-      </w:r>
-      <w:r>
-        <w:t xml:space="preserve"> 0.6014 | </w:t>
-      </w:r>
-      <w:r>
-        <w:rPr>
-          <w:b/>
-          <w:bCs/>
-        </w:rPr>
-        <w:t>Log Loss:</w:t>
-      </w:r>
-      <w:r>
-        <w:t xml:space="preserve"> 0.0829</w:t>
+        <w:t>Accuracy</w:t>
+      </w:r>
+      <w:r>
+        <w:t>: 97.95% (High overall correctness)</w:t>
       </w:r>
     </w:p>
     <w:p>
       <w:pPr>
         <w:numPr>
           <w:ilvl w:val="0"/>
-          <w:numId w:val="4"/>
+          <w:numId w:val="6"/>
         </w:numPr>
       </w:pPr>
       <w:r>
@@ -178,27 +128,17 @@
           <w:b/>
           <w:bCs/>
         </w:rPr>
-        <w:t>Brier Score:</w:t>
-      </w:r>
-      <w:r>
-        <w:t xml:space="preserve"> 0.0171 | </w:t>
-      </w:r>
-      <w:r>
-        <w:rPr>
-          <w:b/>
-          <w:bCs/>
-        </w:rPr>
-        <w:t>Avg Precision:</w:t>
-      </w:r>
-      <w:r>
-        <w:t xml:space="preserve"> 0.7156</w:t>
+        <w:t>Precision</w:t>
+      </w:r>
+      <w:r>
+        <w:t>: 94.49% (Good at identifying class 1 without many false positives)</w:t>
       </w:r>
     </w:p>
     <w:p>
       <w:pPr>
         <w:numPr>
           <w:ilvl w:val="0"/>
-          <w:numId w:val="4"/>
+          <w:numId w:val="6"/>
         </w:numPr>
       </w:pPr>
       <w:r>
@@ -206,51 +146,17 @@
           <w:b/>
           <w:bCs/>
         </w:rPr>
-        <w:t>Confusion Matrix:</w:t>
-      </w:r>
-      <w:r>
-        <w:t xml:space="preserve"> TN=91096, FP=85, FN=1848, TP=1458</w:t>
-      </w:r>
-    </w:p>
-    <w:p>
-      <w:pPr>
-        <w:ind w:left="360"/>
-      </w:pPr>
-      <w:r>
-        <w:pict w14:anchorId="02B3AB71">
-          <v:rect id="_x0000_i1044" style="width:0;height:1.5pt" o:hralign="center" o:hrstd="t" o:hr="t" fillcolor="#a0a0a0" stroked="f"/>
-        </w:pict>
-      </w:r>
-    </w:p>
-    <w:p>
-      <w:pPr>
-        <w:ind w:left="360"/>
-        <w:rPr>
-          <w:b/>
-          <w:bCs/>
-        </w:rPr>
-      </w:pPr>
-      <w:r>
-        <w:rPr>
-          <w:rFonts w:ascii="Segoe UI Emoji" w:hAnsi="Segoe UI Emoji" w:cs="Segoe UI Emoji"/>
-          <w:b/>
-          <w:bCs/>
-        </w:rPr>
-        <w:t>✅</w:t>
-      </w:r>
-      <w:r>
-        <w:rPr>
-          <w:b/>
-          <w:bCs/>
-        </w:rPr>
-        <w:t xml:space="preserve"> Test Metrics</w:t>
+        <w:t>Recall</w:t>
+      </w:r>
+      <w:r>
+        <w:t>: 44.10% (Moderate detection of class 1)</w:t>
       </w:r>
     </w:p>
     <w:p>
       <w:pPr>
         <w:numPr>
           <w:ilvl w:val="0"/>
-          <w:numId w:val="5"/>
+          <w:numId w:val="6"/>
         </w:numPr>
       </w:pPr>
       <w:r>
@@ -258,37 +164,17 @@
           <w:b/>
           <w:bCs/>
         </w:rPr>
-        <w:t>AUC:</w:t>
-      </w:r>
-      <w:r>
-        <w:t xml:space="preserve"> 0.9220 | </w:t>
-      </w:r>
-      <w:r>
-        <w:rPr>
-          <w:b/>
-          <w:bCs/>
-        </w:rPr>
-        <w:t>Accuracy:</w:t>
-      </w:r>
-      <w:r>
-        <w:t xml:space="preserve"> 97.89% | </w:t>
-      </w:r>
-      <w:r>
-        <w:rPr>
-          <w:b/>
-          <w:bCs/>
-        </w:rPr>
-        <w:t>Precision:</w:t>
-      </w:r>
-      <w:r>
-        <w:t xml:space="preserve"> 0.9413</w:t>
+        <w:t>F1 Score</w:t>
+      </w:r>
+      <w:r>
+        <w:t>: 60.14% (Balance between precision and recall)</w:t>
       </w:r>
     </w:p>
     <w:p>
       <w:pPr>
         <w:numPr>
           <w:ilvl w:val="0"/>
-          <w:numId w:val="5"/>
+          <w:numId w:val="6"/>
         </w:numPr>
       </w:pPr>
       <w:r>
@@ -296,37 +182,17 @@
           <w:b/>
           <w:bCs/>
         </w:rPr>
-        <w:t>Recall:</w:t>
-      </w:r>
-      <w:r>
-        <w:t xml:space="preserve"> 0.4232 | </w:t>
-      </w:r>
-      <w:r>
-        <w:rPr>
-          <w:b/>
-          <w:bCs/>
-        </w:rPr>
-        <w:t>F1:</w:t>
-      </w:r>
-      <w:r>
-        <w:t xml:space="preserve"> 0.5839 | </w:t>
-      </w:r>
-      <w:r>
-        <w:rPr>
-          <w:b/>
-          <w:bCs/>
-        </w:rPr>
-        <w:t>Log Loss:</w:t>
-      </w:r>
-      <w:r>
-        <w:t xml:space="preserve"> 0.0978</w:t>
+        <w:t>Log Loss</w:t>
+      </w:r>
+      <w:r>
+        <w:t>: 0.0829 (Well-calibrated probabilities)</w:t>
       </w:r>
     </w:p>
     <w:p>
       <w:pPr>
         <w:numPr>
           <w:ilvl w:val="0"/>
-          <w:numId w:val="5"/>
+          <w:numId w:val="6"/>
         </w:numPr>
       </w:pPr>
       <w:r>
@@ -334,27 +200,17 @@
           <w:b/>
           <w:bCs/>
         </w:rPr>
-        <w:t>Brier Score:</w:t>
-      </w:r>
-      <w:r>
-        <w:t xml:space="preserve"> 0.0189 | </w:t>
-      </w:r>
-      <w:r>
-        <w:rPr>
-          <w:b/>
-          <w:bCs/>
-        </w:rPr>
-        <w:t>Avg Precision:</w:t>
-      </w:r>
-      <w:r>
-        <w:t xml:space="preserve"> 0.7076</w:t>
+        <w:t>Brier Score</w:t>
+      </w:r>
+      <w:r>
+        <w:t>: 0.0171 (Reliable predictions)</w:t>
       </w:r>
     </w:p>
     <w:p>
       <w:pPr>
         <w:numPr>
           <w:ilvl w:val="0"/>
-          <w:numId w:val="5"/>
+          <w:numId w:val="6"/>
         </w:numPr>
       </w:pPr>
       <w:r>
@@ -362,32 +218,542 @@
           <w:b/>
           <w:bCs/>
         </w:rPr>
-        <w:t>Confusion Matrix:</w:t>
-      </w:r>
-      <w:r>
-        <w:t xml:space="preserve"> TN=113866, FP=109, FN=2384, TP=1749</w:t>
+        <w:t>Average Precision</w:t>
+      </w:r>
+      <w:r>
+        <w:t>: 71.56% (Good for imbalanced classes)</w:t>
       </w:r>
     </w:p>
     <w:p>
       <w:pPr>
         <w:ind w:left="360"/>
-      </w:pPr>
-      <w:r>
-        <w:pict w14:anchorId="41C4C57F">
-          <v:rect id="_x0000_i1045" style="width:0;height:1.5pt" o:hralign="center" o:hrstd="t" o:hr="t" fillcolor="#a0a0a0" stroked="f"/>
+        <w:rPr>
+          <w:b/>
+          <w:bCs/>
+        </w:rPr>
+      </w:pPr>
+      <w:r>
+        <w:rPr>
+          <w:b/>
+          <w:bCs/>
+        </w:rPr>
+        <w:t>Validation Confusion Matrix:</w:t>
+      </w:r>
+    </w:p>
+    <w:p>
+      <w:pPr>
+        <w:numPr>
+          <w:ilvl w:val="0"/>
+          <w:numId w:val="7"/>
+        </w:numPr>
+      </w:pPr>
+      <w:r>
+        <w:rPr>
+          <w:b/>
+          <w:bCs/>
+        </w:rPr>
+        <w:t>True Negatives</w:t>
+      </w:r>
+      <w:r>
+        <w:t>: 91,096</w:t>
+      </w:r>
+    </w:p>
+    <w:p>
+      <w:pPr>
+        <w:numPr>
+          <w:ilvl w:val="0"/>
+          <w:numId w:val="7"/>
+        </w:numPr>
+      </w:pPr>
+      <w:r>
+        <w:rPr>
+          <w:b/>
+          <w:bCs/>
+        </w:rPr>
+        <w:t>False Positives</w:t>
+      </w:r>
+      <w:r>
+        <w:t>: 85</w:t>
+      </w:r>
+    </w:p>
+    <w:p>
+      <w:pPr>
+        <w:numPr>
+          <w:ilvl w:val="0"/>
+          <w:numId w:val="7"/>
+        </w:numPr>
+      </w:pPr>
+      <w:r>
+        <w:rPr>
+          <w:b/>
+          <w:bCs/>
+        </w:rPr>
+        <w:t>False Negatives</w:t>
+      </w:r>
+      <w:r>
+        <w:t>: 1,848</w:t>
+      </w:r>
+    </w:p>
+    <w:p>
+      <w:pPr>
+        <w:numPr>
+          <w:ilvl w:val="0"/>
+          <w:numId w:val="7"/>
+        </w:numPr>
+      </w:pPr>
+      <w:r>
+        <w:rPr>
+          <w:b/>
+          <w:bCs/>
+        </w:rPr>
+        <w:t>True Positives</w:t>
+      </w:r>
+      <w:r>
+        <w:t>: 1,458</w:t>
+      </w:r>
+    </w:p>
+    <w:p>
+      <w:pPr>
+        <w:ind w:left="360"/>
+      </w:pPr>
+      <w:r>
+        <w:pict w14:anchorId="05579010">
+          <v:rect id="_x0000_i1025" style="width:0;height:1.5pt" o:hralign="center" o:hrstd="t" o:hr="t" fillcolor="#a0a0a0" stroked="f"/>
         </w:pict>
       </w:r>
     </w:p>
     <w:p>
       <w:pPr>
         <w:ind w:left="360"/>
-      </w:pPr>
+        <w:rPr>
+          <w:b/>
+          <w:bCs/>
+        </w:rPr>
+      </w:pPr>
+      <w:r>
+        <w:rPr>
+          <w:b/>
+          <w:bCs/>
+        </w:rPr>
+        <w:t>Test Metrics:</w:t>
+      </w:r>
+    </w:p>
+    <w:p>
+      <w:pPr>
+        <w:numPr>
+          <w:ilvl w:val="0"/>
+          <w:numId w:val="8"/>
+        </w:numPr>
+      </w:pPr>
+      <w:r>
+        <w:rPr>
+          <w:b/>
+          <w:bCs/>
+        </w:rPr>
+        <w:t>AUC</w:t>
+      </w:r>
+      <w:r>
+        <w:t>: 0.9220 (Strong model discrimination)</w:t>
+      </w:r>
+    </w:p>
+    <w:p>
+      <w:pPr>
+        <w:numPr>
+          <w:ilvl w:val="0"/>
+          <w:numId w:val="8"/>
+        </w:numPr>
+      </w:pPr>
+      <w:r>
+        <w:rPr>
+          <w:b/>
+          <w:bCs/>
+        </w:rPr>
+        <w:t>Accuracy</w:t>
+      </w:r>
+      <w:r>
+        <w:t>: 97.89% (High overall correctness)</w:t>
+      </w:r>
+    </w:p>
+    <w:p>
+      <w:pPr>
+        <w:numPr>
+          <w:ilvl w:val="0"/>
+          <w:numId w:val="8"/>
+        </w:numPr>
+      </w:pPr>
+      <w:r>
+        <w:rPr>
+          <w:b/>
+          <w:bCs/>
+        </w:rPr>
+        <w:lastRenderedPageBreak/>
+        <w:t>Precision</w:t>
+      </w:r>
+      <w:r>
+        <w:t>: 94.13% (Good at identifying class 1 without many false positives)</w:t>
+      </w:r>
+    </w:p>
+    <w:p>
+      <w:pPr>
+        <w:numPr>
+          <w:ilvl w:val="0"/>
+          <w:numId w:val="8"/>
+        </w:numPr>
+      </w:pPr>
+      <w:r>
+        <w:rPr>
+          <w:b/>
+          <w:bCs/>
+        </w:rPr>
+        <w:t>Recall</w:t>
+      </w:r>
+      <w:r>
+        <w:t>: 42.32% (Moderate detection of class 1)</w:t>
+      </w:r>
+    </w:p>
+    <w:p>
+      <w:pPr>
+        <w:numPr>
+          <w:ilvl w:val="0"/>
+          <w:numId w:val="8"/>
+        </w:numPr>
+      </w:pPr>
+      <w:r>
+        <w:rPr>
+          <w:b/>
+          <w:bCs/>
+        </w:rPr>
+        <w:t>F1 Score</w:t>
+      </w:r>
+      <w:r>
+        <w:t>: 58.39% (Balance between precision and recall)</w:t>
+      </w:r>
+    </w:p>
+    <w:p>
+      <w:pPr>
+        <w:numPr>
+          <w:ilvl w:val="0"/>
+          <w:numId w:val="8"/>
+        </w:numPr>
+      </w:pPr>
+      <w:r>
+        <w:rPr>
+          <w:b/>
+          <w:bCs/>
+        </w:rPr>
+        <w:t>Log Loss</w:t>
+      </w:r>
+      <w:r>
+        <w:t>: 0.0978 (Well-calibrated probabilities)</w:t>
+      </w:r>
+    </w:p>
+    <w:p>
+      <w:pPr>
+        <w:numPr>
+          <w:ilvl w:val="0"/>
+          <w:numId w:val="8"/>
+        </w:numPr>
+      </w:pPr>
+      <w:r>
+        <w:rPr>
+          <w:b/>
+          <w:bCs/>
+        </w:rPr>
+        <w:t>Brier Score</w:t>
+      </w:r>
+      <w:r>
+        <w:t>: 0.0189 (Reliable predictions)</w:t>
+      </w:r>
+    </w:p>
+    <w:p>
+      <w:pPr>
+        <w:numPr>
+          <w:ilvl w:val="0"/>
+          <w:numId w:val="8"/>
+        </w:numPr>
+      </w:pPr>
+      <w:r>
+        <w:rPr>
+          <w:b/>
+          <w:bCs/>
+        </w:rPr>
+        <w:t>Average Precision</w:t>
+      </w:r>
+      <w:r>
+        <w:t>: 70.76% (Good for imbalanced classes)</w:t>
+      </w:r>
     </w:p>
     <w:p>
       <w:pPr>
         <w:ind w:left="360"/>
-      </w:pPr>
-      <w:r>
+        <w:rPr>
+          <w:b/>
+          <w:bCs/>
+        </w:rPr>
+      </w:pPr>
+      <w:r>
+        <w:rPr>
+          <w:b/>
+          <w:bCs/>
+        </w:rPr>
+        <w:t>Test Confusion Matrix:</w:t>
+      </w:r>
+    </w:p>
+    <w:p>
+      <w:pPr>
+        <w:numPr>
+          <w:ilvl w:val="0"/>
+          <w:numId w:val="9"/>
+        </w:numPr>
+      </w:pPr>
+      <w:r>
+        <w:rPr>
+          <w:b/>
+          <w:bCs/>
+        </w:rPr>
+        <w:t>True Negatives</w:t>
+      </w:r>
+      <w:r>
+        <w:t>: 113,866</w:t>
+      </w:r>
+    </w:p>
+    <w:p>
+      <w:pPr>
+        <w:numPr>
+          <w:ilvl w:val="0"/>
+          <w:numId w:val="9"/>
+        </w:numPr>
+      </w:pPr>
+      <w:r>
+        <w:rPr>
+          <w:b/>
+          <w:bCs/>
+        </w:rPr>
+        <w:t>False Positives</w:t>
+      </w:r>
+      <w:r>
+        <w:t>: 109</w:t>
+      </w:r>
+    </w:p>
+    <w:p>
+      <w:pPr>
+        <w:numPr>
+          <w:ilvl w:val="0"/>
+          <w:numId w:val="9"/>
+        </w:numPr>
+      </w:pPr>
+      <w:r>
+        <w:rPr>
+          <w:b/>
+          <w:bCs/>
+        </w:rPr>
+        <w:t>False Negatives</w:t>
+      </w:r>
+      <w:r>
+        <w:t>: 2,384</w:t>
+      </w:r>
+    </w:p>
+    <w:p>
+      <w:pPr>
+        <w:numPr>
+          <w:ilvl w:val="0"/>
+          <w:numId w:val="9"/>
+        </w:numPr>
+      </w:pPr>
+      <w:r>
+        <w:rPr>
+          <w:b/>
+          <w:bCs/>
+        </w:rPr>
+        <w:t>True Positives</w:t>
+      </w:r>
+      <w:r>
+        <w:t>: 1,749</w:t>
+      </w:r>
+    </w:p>
+    <w:p>
+      <w:pPr>
+        <w:ind w:left="360"/>
+      </w:pPr>
+      <w:r>
+        <w:pict w14:anchorId="0B3E6C4A">
+          <v:rect id="_x0000_i1026" style="width:0;height:1.5pt" o:hralign="center" o:hrstd="t" o:hr="t" fillcolor="#a0a0a0" stroked="f"/>
+        </w:pict>
+      </w:r>
+    </w:p>
+    <w:p>
+      <w:pPr>
+        <w:ind w:left="360"/>
+        <w:rPr>
+          <w:b/>
+          <w:bCs/>
+        </w:rPr>
+      </w:pPr>
+      <w:r>
+        <w:rPr>
+          <w:b/>
+          <w:bCs/>
+        </w:rPr>
+        <w:t>Comparison with Version 2 of Feature Engineering (Provided):</w:t>
+      </w:r>
+    </w:p>
+    <w:p>
+      <w:pPr>
+        <w:numPr>
+          <w:ilvl w:val="0"/>
+          <w:numId w:val="10"/>
+        </w:numPr>
+      </w:pPr>
+      <w:r>
+        <w:rPr>
+          <w:b/>
+          <w:bCs/>
+        </w:rPr>
+        <w:t>AUC</w:t>
+      </w:r>
+      <w:r>
+        <w:t>: Version 1 (0.9339) performs slightly better than Version 2 (0.9324).</w:t>
+      </w:r>
+    </w:p>
+    <w:p>
+      <w:pPr>
+        <w:numPr>
+          <w:ilvl w:val="0"/>
+          <w:numId w:val="10"/>
+        </w:numPr>
+      </w:pPr>
+      <w:r>
+        <w:rPr>
+          <w:b/>
+          <w:bCs/>
+        </w:rPr>
+        <w:t>Accuracy</w:t>
+      </w:r>
+      <w:r>
+        <w:t>: Version 1 is slightly higher at 97.95% compared to Version 2's 97.92%.</w:t>
+      </w:r>
+    </w:p>
+    <w:p>
+      <w:pPr>
+        <w:numPr>
+          <w:ilvl w:val="0"/>
+          <w:numId w:val="10"/>
+        </w:numPr>
+      </w:pPr>
+      <w:r>
+        <w:rPr>
+          <w:b/>
+          <w:bCs/>
+        </w:rPr>
+        <w:t>Precision</w:t>
+      </w:r>
+      <w:r>
+        <w:t>: Version 1 leads slightly with 94.49% compared to Version 2's 94.03%.</w:t>
+      </w:r>
+    </w:p>
+    <w:p>
+      <w:pPr>
+        <w:numPr>
+          <w:ilvl w:val="0"/>
+          <w:numId w:val="10"/>
+        </w:numPr>
+      </w:pPr>
+      <w:r>
+        <w:rPr>
+          <w:b/>
+          <w:bCs/>
+        </w:rPr>
+        <w:t>Recall</w:t>
+      </w:r>
+      <w:r>
+        <w:t>: Both versions have a similar recall, but Version 1 (44.10%) is slightly better than Version 2 (43.41%).</w:t>
+      </w:r>
+    </w:p>
+    <w:p>
+      <w:pPr>
+        <w:numPr>
+          <w:ilvl w:val="0"/>
+          <w:numId w:val="10"/>
+        </w:numPr>
+      </w:pPr>
+      <w:r>
+        <w:rPr>
+          <w:b/>
+          <w:bCs/>
+        </w:rPr>
+        <w:t>F1 Score</w:t>
+      </w:r>
+      <w:r>
+        <w:t>: Version 1 again has a slight edge (60.14% vs. 59.39%).</w:t>
+      </w:r>
+    </w:p>
+    <w:p>
+      <w:pPr>
+        <w:numPr>
+          <w:ilvl w:val="0"/>
+          <w:numId w:val="10"/>
+        </w:numPr>
+      </w:pPr>
+      <w:r>
+        <w:rPr>
+          <w:b/>
+          <w:bCs/>
+        </w:rPr>
+        <w:t>Log Loss</w:t>
+      </w:r>
+      <w:r>
+        <w:t>: Version 1 has a lower log loss (0.0829 vs. 0.0961), indicating better-calibrated probabilities.</w:t>
+      </w:r>
+    </w:p>
+    <w:p>
+      <w:pPr>
+        <w:numPr>
+          <w:ilvl w:val="0"/>
+          <w:numId w:val="10"/>
+        </w:numPr>
+      </w:pPr>
+      <w:r>
+        <w:rPr>
+          <w:b/>
+          <w:bCs/>
+        </w:rPr>
+        <w:t>Brier Score</w:t>
+      </w:r>
+      <w:r>
+        <w:t>: Both versions are similar, with Version 1 slightly better at 0.0171 vs. 0.0172.</w:t>
+      </w:r>
+    </w:p>
+    <w:p>
+      <w:pPr>
+        <w:numPr>
+          <w:ilvl w:val="0"/>
+          <w:numId w:val="10"/>
+        </w:numPr>
+      </w:pPr>
+      <w:r>
+        <w:rPr>
+          <w:b/>
+          <w:bCs/>
+        </w:rPr>
+        <w:t>Average Precision</w:t>
+      </w:r>
+      <w:r>
+        <w:t>: Both versions are close, with Version 1 at 71.56% and Version 2 at 71.15%.</w:t>
+      </w:r>
+    </w:p>
+    <w:p>
+      <w:pPr>
+        <w:ind w:left="360"/>
+      </w:pPr>
+    </w:p>
+    <w:p>
+      <w:pPr>
+        <w:ind w:left="360"/>
+      </w:pPr>
+      <w:r>
+        <w:rPr>
+          <w:noProof/>
+        </w:rPr>
         <w:lastRenderedPageBreak/>
         <w:drawing>
           <wp:inline distT="0" distB="0" distL="0" distR="0" wp14:anchorId="57694420" wp14:editId="00D77D5B">
@@ -426,6 +792,1043 @@
         </w:drawing>
       </w:r>
     </w:p>
+    <w:p>
+      <w:pPr>
+        <w:ind w:left="360"/>
+      </w:pPr>
+    </w:p>
+    <w:p>
+      <w:pPr>
+        <w:ind w:left="360"/>
+      </w:pPr>
+    </w:p>
+    <w:p>
+      <w:pPr>
+        <w:ind w:left="360"/>
+      </w:pPr>
+      <w:r>
+        <w:t xml:space="preserve">XGBoost Trials </w:t>
+      </w:r>
+    </w:p>
+    <w:p>
+      <w:pPr>
+        <w:ind w:left="360"/>
+      </w:pPr>
+      <w:r>
+        <w:pict w14:anchorId="237629B5">
+          <v:rect id="_x0000_i1045" style="width:0;height:1.5pt" o:hralign="center" o:hrstd="t" o:hr="t" fillcolor="#a0a0a0" stroked="f"/>
+        </w:pict>
+      </w:r>
+    </w:p>
+    <w:p>
+      <w:pPr>
+        <w:ind w:left="360"/>
+        <w:rPr>
+          <w:b/>
+          <w:bCs/>
+        </w:rPr>
+      </w:pPr>
+      <w:r>
+        <w:rPr>
+          <w:rFonts w:ascii="Segoe UI Emoji" w:hAnsi="Segoe UI Emoji" w:cs="Segoe UI Emoji"/>
+          <w:b/>
+          <w:bCs/>
+        </w:rPr>
+        <w:t>✅</w:t>
+      </w:r>
+      <w:r>
+        <w:rPr>
+          <w:b/>
+          <w:bCs/>
+        </w:rPr>
+        <w:t xml:space="preserve"> 1) Feature Engineering - Small</w:t>
+      </w:r>
+    </w:p>
+    <w:p>
+      <w:pPr>
+        <w:numPr>
+          <w:ilvl w:val="0"/>
+          <w:numId w:val="11"/>
+        </w:numPr>
+      </w:pPr>
+      <w:r>
+        <w:rPr>
+          <w:b/>
+          <w:bCs/>
+        </w:rPr>
+        <w:t>AUC:</w:t>
+      </w:r>
+      <w:r>
+        <w:t xml:space="preserve"> 0.9689</w:t>
+      </w:r>
+      <w:r>
+        <w:t> </w:t>
+      </w:r>
+      <w:r>
+        <w:rPr>
+          <w:b/>
+          <w:bCs/>
+        </w:rPr>
+        <w:t>Accuracy:</w:t>
+      </w:r>
+      <w:r>
+        <w:t xml:space="preserve"> 98.51%</w:t>
+      </w:r>
+      <w:r>
+        <w:t> </w:t>
+      </w:r>
+      <w:r>
+        <w:rPr>
+          <w:b/>
+          <w:bCs/>
+        </w:rPr>
+        <w:t>Precision:</w:t>
+      </w:r>
+      <w:r>
+        <w:t xml:space="preserve"> 96.18%</w:t>
+      </w:r>
+    </w:p>
+    <w:p>
+      <w:pPr>
+        <w:numPr>
+          <w:ilvl w:val="0"/>
+          <w:numId w:val="11"/>
+        </w:numPr>
+      </w:pPr>
+      <w:r>
+        <w:rPr>
+          <w:b/>
+          <w:bCs/>
+        </w:rPr>
+        <w:t>Recall:</w:t>
+      </w:r>
+      <w:r>
+        <w:t xml:space="preserve"> 59.76%</w:t>
+      </w:r>
+      <w:r>
+        <w:t> </w:t>
+      </w:r>
+      <w:r>
+        <w:rPr>
+          <w:b/>
+          <w:bCs/>
+        </w:rPr>
+        <w:t>F1 Score:</w:t>
+      </w:r>
+      <w:r>
+        <w:t xml:space="preserve"> 0.7372</w:t>
+      </w:r>
+      <w:r>
+        <w:t> </w:t>
+      </w:r>
+      <w:r>
+        <w:rPr>
+          <w:b/>
+          <w:bCs/>
+        </w:rPr>
+        <w:t>Log Loss:</w:t>
+      </w:r>
+      <w:r>
+        <w:t xml:space="preserve"> 0.0519</w:t>
+      </w:r>
+    </w:p>
+    <w:p>
+      <w:pPr>
+        <w:numPr>
+          <w:ilvl w:val="0"/>
+          <w:numId w:val="11"/>
+        </w:numPr>
+      </w:pPr>
+      <w:r>
+        <w:rPr>
+          <w:b/>
+          <w:bCs/>
+        </w:rPr>
+        <w:t>Brier Score:</w:t>
+      </w:r>
+      <w:r>
+        <w:t xml:space="preserve"> 0.0123</w:t>
+      </w:r>
+      <w:r>
+        <w:t> </w:t>
+      </w:r>
+      <w:r>
+        <w:rPr>
+          <w:b/>
+          <w:bCs/>
+        </w:rPr>
+        <w:t>Avg. Precision:</w:t>
+      </w:r>
+      <w:r>
+        <w:t xml:space="preserve"> 0.8321</w:t>
+      </w:r>
+    </w:p>
+    <w:p>
+      <w:pPr>
+        <w:numPr>
+          <w:ilvl w:val="0"/>
+          <w:numId w:val="11"/>
+        </w:numPr>
+      </w:pPr>
+      <w:r>
+        <w:rPr>
+          <w:b/>
+          <w:bCs/>
+        </w:rPr>
+        <w:t>Fraud Detection:</w:t>
+      </w:r>
+      <w:r>
+        <w:t xml:space="preserve"> 2470 TP, 1663 FN</w:t>
+      </w:r>
+    </w:p>
+    <w:p>
+      <w:pPr>
+        <w:ind w:left="360"/>
+      </w:pPr>
+      <w:r>
+        <w:pict w14:anchorId="072AB9BB">
+          <v:rect id="_x0000_i1046" style="width:0;height:1.5pt" o:hralign="center" o:hrstd="t" o:hr="t" fillcolor="#a0a0a0" stroked="f"/>
+        </w:pict>
+      </w:r>
+    </w:p>
+    <w:p>
+      <w:pPr>
+        <w:ind w:left="360"/>
+        <w:rPr>
+          <w:b/>
+          <w:bCs/>
+        </w:rPr>
+      </w:pPr>
+      <w:r>
+        <w:rPr>
+          <w:rFonts w:ascii="Segoe UI Emoji" w:hAnsi="Segoe UI Emoji" w:cs="Segoe UI Emoji"/>
+          <w:b/>
+          <w:bCs/>
+        </w:rPr>
+        <w:t>✅</w:t>
+      </w:r>
+      <w:r>
+        <w:rPr>
+          <w:b/>
+          <w:bCs/>
+        </w:rPr>
+        <w:t xml:space="preserve"> 2) Feature Engineering - Full</w:t>
+      </w:r>
+    </w:p>
+    <w:p>
+      <w:pPr>
+        <w:numPr>
+          <w:ilvl w:val="0"/>
+          <w:numId w:val="12"/>
+        </w:numPr>
+      </w:pPr>
+      <w:r>
+        <w:rPr>
+          <w:b/>
+          <w:bCs/>
+        </w:rPr>
+        <w:t>AUC:</w:t>
+      </w:r>
+      <w:r>
+        <w:t xml:space="preserve"> 0.9664</w:t>
+      </w:r>
+      <w:r>
+        <w:t> </w:t>
+      </w:r>
+      <w:r>
+        <w:rPr>
+          <w:b/>
+          <w:bCs/>
+        </w:rPr>
+        <w:t>Accuracy:</w:t>
+      </w:r>
+      <w:r>
+        <w:t xml:space="preserve"> 98.35%</w:t>
+      </w:r>
+      <w:r>
+        <w:t> </w:t>
+      </w:r>
+      <w:r>
+        <w:rPr>
+          <w:b/>
+          <w:bCs/>
+        </w:rPr>
+        <w:t>Precision:</w:t>
+      </w:r>
+      <w:r>
+        <w:t xml:space="preserve"> 96.95%</w:t>
+      </w:r>
+    </w:p>
+    <w:p>
+      <w:pPr>
+        <w:numPr>
+          <w:ilvl w:val="0"/>
+          <w:numId w:val="12"/>
+        </w:numPr>
+      </w:pPr>
+      <w:r>
+        <w:rPr>
+          <w:b/>
+          <w:bCs/>
+        </w:rPr>
+        <w:t>Recall:</w:t>
+      </w:r>
+      <w:r>
+        <w:t xml:space="preserve"> 54.61%</w:t>
+      </w:r>
+      <w:r>
+        <w:t> </w:t>
+      </w:r>
+      <w:r>
+        <w:rPr>
+          <w:b/>
+          <w:bCs/>
+        </w:rPr>
+        <w:t>F1 Score:</w:t>
+      </w:r>
+      <w:r>
+        <w:t xml:space="preserve"> 0.6987</w:t>
+      </w:r>
+      <w:r>
+        <w:t> </w:t>
+      </w:r>
+      <w:r>
+        <w:rPr>
+          <w:b/>
+          <w:bCs/>
+        </w:rPr>
+        <w:t>Log Loss:</w:t>
+      </w:r>
+      <w:r>
+        <w:t xml:space="preserve"> 0.0563</w:t>
+      </w:r>
+    </w:p>
+    <w:p>
+      <w:pPr>
+        <w:numPr>
+          <w:ilvl w:val="0"/>
+          <w:numId w:val="12"/>
+        </w:numPr>
+      </w:pPr>
+      <w:r>
+        <w:rPr>
+          <w:b/>
+          <w:bCs/>
+        </w:rPr>
+        <w:t>Brier Score:</w:t>
+      </w:r>
+      <w:r>
+        <w:t xml:space="preserve"> 0.0135</w:t>
+      </w:r>
+      <w:r>
+        <w:t> </w:t>
+      </w:r>
+      <w:r>
+        <w:rPr>
+          <w:b/>
+          <w:bCs/>
+        </w:rPr>
+        <w:t>Avg. Precision:</w:t>
+      </w:r>
+      <w:r>
+        <w:t xml:space="preserve"> 0.8289</w:t>
+      </w:r>
+    </w:p>
+    <w:p>
+      <w:pPr>
+        <w:numPr>
+          <w:ilvl w:val="0"/>
+          <w:numId w:val="12"/>
+        </w:numPr>
+      </w:pPr>
+      <w:r>
+        <w:rPr>
+          <w:b/>
+          <w:bCs/>
+        </w:rPr>
+        <w:t>Fraud Detection:</w:t>
+      </w:r>
+      <w:r>
+        <w:t xml:space="preserve"> 2286 TP, 1847 FN</w:t>
+      </w:r>
+    </w:p>
+    <w:p>
+      <w:pPr>
+        <w:ind w:left="360"/>
+      </w:pPr>
+      <w:r>
+        <w:lastRenderedPageBreak/>
+        <w:pict w14:anchorId="0D23FE86">
+          <v:rect id="_x0000_i1047" style="width:0;height:1.5pt" o:hralign="center" o:hrstd="t" o:hr="t" fillcolor="#a0a0a0" stroked="f"/>
+        </w:pict>
+      </w:r>
+    </w:p>
+    <w:p>
+      <w:pPr>
+        <w:ind w:left="360"/>
+        <w:rPr>
+          <w:b/>
+          <w:bCs/>
+        </w:rPr>
+      </w:pPr>
+      <w:r>
+        <w:rPr>
+          <w:rFonts w:ascii="Segoe UI Emoji" w:hAnsi="Segoe UI Emoji" w:cs="Segoe UI Emoji"/>
+          <w:b/>
+          <w:bCs/>
+        </w:rPr>
+        <w:t>🔍</w:t>
+      </w:r>
+      <w:r>
+        <w:rPr>
+          <w:b/>
+          <w:bCs/>
+        </w:rPr>
+        <w:t xml:space="preserve"> Comparison</w:t>
+      </w:r>
+    </w:p>
+    <w:tbl>
+      <w:tblPr>
+        <w:tblW w:w="0" w:type="auto"/>
+        <w:tblCellSpacing w:w="15" w:type="dxa"/>
+        <w:tblCellMar>
+          <w:top w:w="15" w:type="dxa"/>
+          <w:left w:w="15" w:type="dxa"/>
+          <w:bottom w:w="15" w:type="dxa"/>
+          <w:right w:w="15" w:type="dxa"/>
+        </w:tblCellMar>
+        <w:tblLook w:val="04A0" w:firstRow="1" w:lastRow="0" w:firstColumn="1" w:lastColumn="0" w:noHBand="0" w:noVBand="1"/>
+      </w:tblPr>
+      <w:tblGrid>
+        <w:gridCol w:w="1879"/>
+        <w:gridCol w:w="1366"/>
+        <w:gridCol w:w="1200"/>
+        <w:gridCol w:w="1108"/>
+      </w:tblGrid>
+      <w:tr>
+        <w:trPr>
+          <w:tblHeader/>
+          <w:tblCellSpacing w:w="15" w:type="dxa"/>
+        </w:trPr>
+        <w:tc>
+          <w:tcPr>
+            <w:tcW w:w="0" w:type="auto"/>
+            <w:vAlign w:val="center"/>
+            <w:hideMark/>
+          </w:tcPr>
+          <w:p>
+            <w:pPr>
+              <w:ind w:left="360"/>
+              <w:rPr>
+                <w:b/>
+                <w:bCs/>
+              </w:rPr>
+            </w:pPr>
+            <w:r>
+              <w:rPr>
+                <w:b/>
+                <w:bCs/>
+              </w:rPr>
+              <w:t>Metric</w:t>
+            </w:r>
+          </w:p>
+        </w:tc>
+        <w:tc>
+          <w:tcPr>
+            <w:tcW w:w="0" w:type="auto"/>
+            <w:vAlign w:val="center"/>
+            <w:hideMark/>
+          </w:tcPr>
+          <w:p>
+            <w:pPr>
+              <w:ind w:left="360"/>
+              <w:rPr>
+                <w:b/>
+                <w:bCs/>
+              </w:rPr>
+            </w:pPr>
+            <w:r>
+              <w:rPr>
+                <w:b/>
+                <w:bCs/>
+              </w:rPr>
+              <w:t>Small FE</w:t>
+            </w:r>
+          </w:p>
+        </w:tc>
+        <w:tc>
+          <w:tcPr>
+            <w:tcW w:w="0" w:type="auto"/>
+            <w:vAlign w:val="center"/>
+            <w:hideMark/>
+          </w:tcPr>
+          <w:p>
+            <w:pPr>
+              <w:ind w:left="360"/>
+              <w:rPr>
+                <w:b/>
+                <w:bCs/>
+              </w:rPr>
+            </w:pPr>
+            <w:r>
+              <w:rPr>
+                <w:b/>
+                <w:bCs/>
+              </w:rPr>
+              <w:t>Full FE</w:t>
+            </w:r>
+          </w:p>
+        </w:tc>
+        <w:tc>
+          <w:tcPr>
+            <w:tcW w:w="0" w:type="auto"/>
+            <w:vAlign w:val="center"/>
+            <w:hideMark/>
+          </w:tcPr>
+          <w:p>
+            <w:pPr>
+              <w:ind w:left="360"/>
+              <w:rPr>
+                <w:b/>
+                <w:bCs/>
+              </w:rPr>
+            </w:pPr>
+            <w:r>
+              <w:rPr>
+                <w:b/>
+                <w:bCs/>
+              </w:rPr>
+              <w:t>Better</w:t>
+            </w:r>
+          </w:p>
+        </w:tc>
+      </w:tr>
+      <w:tr>
+        <w:trPr>
+          <w:tblCellSpacing w:w="15" w:type="dxa"/>
+        </w:trPr>
+        <w:tc>
+          <w:tcPr>
+            <w:tcW w:w="0" w:type="auto"/>
+            <w:vAlign w:val="center"/>
+            <w:hideMark/>
+          </w:tcPr>
+          <w:p>
+            <w:pPr>
+              <w:ind w:left="360"/>
+            </w:pPr>
+            <w:r>
+              <w:t>AUC</w:t>
+            </w:r>
+          </w:p>
+        </w:tc>
+        <w:tc>
+          <w:tcPr>
+            <w:tcW w:w="0" w:type="auto"/>
+            <w:vAlign w:val="center"/>
+            <w:hideMark/>
+          </w:tcPr>
+          <w:p>
+            <w:pPr>
+              <w:ind w:left="360"/>
+            </w:pPr>
+            <w:r>
+              <w:t>0.9689</w:t>
+            </w:r>
+          </w:p>
+        </w:tc>
+        <w:tc>
+          <w:tcPr>
+            <w:tcW w:w="0" w:type="auto"/>
+            <w:vAlign w:val="center"/>
+            <w:hideMark/>
+          </w:tcPr>
+          <w:p>
+            <w:pPr>
+              <w:ind w:left="360"/>
+            </w:pPr>
+            <w:r>
+              <w:t>0.9664</w:t>
+            </w:r>
+          </w:p>
+        </w:tc>
+        <w:tc>
+          <w:tcPr>
+            <w:tcW w:w="0" w:type="auto"/>
+            <w:vAlign w:val="center"/>
+            <w:hideMark/>
+          </w:tcPr>
+          <w:p>
+            <w:pPr>
+              <w:ind w:left="360"/>
+            </w:pPr>
+            <w:r>
+              <w:t>Small</w:t>
+            </w:r>
+          </w:p>
+        </w:tc>
+      </w:tr>
+      <w:tr>
+        <w:trPr>
+          <w:tblCellSpacing w:w="15" w:type="dxa"/>
+        </w:trPr>
+        <w:tc>
+          <w:tcPr>
+            <w:tcW w:w="0" w:type="auto"/>
+            <w:vAlign w:val="center"/>
+            <w:hideMark/>
+          </w:tcPr>
+          <w:p>
+            <w:pPr>
+              <w:ind w:left="360"/>
+            </w:pPr>
+            <w:r>
+              <w:t>Accuracy</w:t>
+            </w:r>
+          </w:p>
+        </w:tc>
+        <w:tc>
+          <w:tcPr>
+            <w:tcW w:w="0" w:type="auto"/>
+            <w:vAlign w:val="center"/>
+            <w:hideMark/>
+          </w:tcPr>
+          <w:p>
+            <w:pPr>
+              <w:ind w:left="360"/>
+            </w:pPr>
+            <w:r>
+              <w:t>98.51%</w:t>
+            </w:r>
+          </w:p>
+        </w:tc>
+        <w:tc>
+          <w:tcPr>
+            <w:tcW w:w="0" w:type="auto"/>
+            <w:vAlign w:val="center"/>
+            <w:hideMark/>
+          </w:tcPr>
+          <w:p>
+            <w:pPr>
+              <w:ind w:left="360"/>
+            </w:pPr>
+            <w:r>
+              <w:t>98.35%</w:t>
+            </w:r>
+          </w:p>
+        </w:tc>
+        <w:tc>
+          <w:tcPr>
+            <w:tcW w:w="0" w:type="auto"/>
+            <w:vAlign w:val="center"/>
+            <w:hideMark/>
+          </w:tcPr>
+          <w:p>
+            <w:pPr>
+              <w:ind w:left="360"/>
+            </w:pPr>
+            <w:r>
+              <w:t>Small</w:t>
+            </w:r>
+          </w:p>
+        </w:tc>
+      </w:tr>
+      <w:tr>
+        <w:trPr>
+          <w:tblCellSpacing w:w="15" w:type="dxa"/>
+        </w:trPr>
+        <w:tc>
+          <w:tcPr>
+            <w:tcW w:w="0" w:type="auto"/>
+            <w:vAlign w:val="center"/>
+            <w:hideMark/>
+          </w:tcPr>
+          <w:p>
+            <w:pPr>
+              <w:ind w:left="360"/>
+            </w:pPr>
+            <w:r>
+              <w:t>Precision</w:t>
+            </w:r>
+          </w:p>
+        </w:tc>
+        <w:tc>
+          <w:tcPr>
+            <w:tcW w:w="0" w:type="auto"/>
+            <w:vAlign w:val="center"/>
+            <w:hideMark/>
+          </w:tcPr>
+          <w:p>
+            <w:pPr>
+              <w:ind w:left="360"/>
+            </w:pPr>
+            <w:r>
+              <w:t>96.18%</w:t>
+            </w:r>
+          </w:p>
+        </w:tc>
+        <w:tc>
+          <w:tcPr>
+            <w:tcW w:w="0" w:type="auto"/>
+            <w:vAlign w:val="center"/>
+            <w:hideMark/>
+          </w:tcPr>
+          <w:p>
+            <w:pPr>
+              <w:ind w:left="360"/>
+            </w:pPr>
+            <w:r>
+              <w:t>96.95%</w:t>
+            </w:r>
+          </w:p>
+        </w:tc>
+        <w:tc>
+          <w:tcPr>
+            <w:tcW w:w="0" w:type="auto"/>
+            <w:vAlign w:val="center"/>
+            <w:hideMark/>
+          </w:tcPr>
+          <w:p>
+            <w:pPr>
+              <w:ind w:left="360"/>
+            </w:pPr>
+            <w:r>
+              <w:t>Full</w:t>
+            </w:r>
+          </w:p>
+        </w:tc>
+      </w:tr>
+      <w:tr>
+        <w:trPr>
+          <w:tblCellSpacing w:w="15" w:type="dxa"/>
+        </w:trPr>
+        <w:tc>
+          <w:tcPr>
+            <w:tcW w:w="0" w:type="auto"/>
+            <w:vAlign w:val="center"/>
+            <w:hideMark/>
+          </w:tcPr>
+          <w:p>
+            <w:pPr>
+              <w:ind w:left="360"/>
+            </w:pPr>
+            <w:r>
+              <w:t>Recall</w:t>
+            </w:r>
+          </w:p>
+        </w:tc>
+        <w:tc>
+          <w:tcPr>
+            <w:tcW w:w="0" w:type="auto"/>
+            <w:vAlign w:val="center"/>
+            <w:hideMark/>
+          </w:tcPr>
+          <w:p>
+            <w:pPr>
+              <w:ind w:left="360"/>
+            </w:pPr>
+            <w:r>
+              <w:t>59.76%</w:t>
+            </w:r>
+          </w:p>
+        </w:tc>
+        <w:tc>
+          <w:tcPr>
+            <w:tcW w:w="0" w:type="auto"/>
+            <w:vAlign w:val="center"/>
+            <w:hideMark/>
+          </w:tcPr>
+          <w:p>
+            <w:pPr>
+              <w:ind w:left="360"/>
+            </w:pPr>
+            <w:r>
+              <w:t>54.61%</w:t>
+            </w:r>
+          </w:p>
+        </w:tc>
+        <w:tc>
+          <w:tcPr>
+            <w:tcW w:w="0" w:type="auto"/>
+            <w:vAlign w:val="center"/>
+            <w:hideMark/>
+          </w:tcPr>
+          <w:p>
+            <w:pPr>
+              <w:ind w:left="360"/>
+            </w:pPr>
+            <w:r>
+              <w:t>Small</w:t>
+            </w:r>
+          </w:p>
+        </w:tc>
+      </w:tr>
+      <w:tr>
+        <w:trPr>
+          <w:tblCellSpacing w:w="15" w:type="dxa"/>
+        </w:trPr>
+        <w:tc>
+          <w:tcPr>
+            <w:tcW w:w="0" w:type="auto"/>
+            <w:vAlign w:val="center"/>
+            <w:hideMark/>
+          </w:tcPr>
+          <w:p>
+            <w:pPr>
+              <w:ind w:left="360"/>
+            </w:pPr>
+            <w:r>
+              <w:t>F1 Score</w:t>
+            </w:r>
+          </w:p>
+        </w:tc>
+        <w:tc>
+          <w:tcPr>
+            <w:tcW w:w="0" w:type="auto"/>
+            <w:vAlign w:val="center"/>
+            <w:hideMark/>
+          </w:tcPr>
+          <w:p>
+            <w:pPr>
+              <w:ind w:left="360"/>
+            </w:pPr>
+            <w:r>
+              <w:t>0.7372</w:t>
+            </w:r>
+          </w:p>
+        </w:tc>
+        <w:tc>
+          <w:tcPr>
+            <w:tcW w:w="0" w:type="auto"/>
+            <w:vAlign w:val="center"/>
+            <w:hideMark/>
+          </w:tcPr>
+          <w:p>
+            <w:pPr>
+              <w:ind w:left="360"/>
+            </w:pPr>
+            <w:r>
+              <w:t>0.6987</w:t>
+            </w:r>
+          </w:p>
+        </w:tc>
+        <w:tc>
+          <w:tcPr>
+            <w:tcW w:w="0" w:type="auto"/>
+            <w:vAlign w:val="center"/>
+            <w:hideMark/>
+          </w:tcPr>
+          <w:p>
+            <w:pPr>
+              <w:ind w:left="360"/>
+            </w:pPr>
+            <w:r>
+              <w:t>Small</w:t>
+            </w:r>
+          </w:p>
+        </w:tc>
+      </w:tr>
+      <w:tr>
+        <w:trPr>
+          <w:tblCellSpacing w:w="15" w:type="dxa"/>
+        </w:trPr>
+        <w:tc>
+          <w:tcPr>
+            <w:tcW w:w="0" w:type="auto"/>
+            <w:vAlign w:val="center"/>
+            <w:hideMark/>
+          </w:tcPr>
+          <w:p>
+            <w:pPr>
+              <w:ind w:left="360"/>
+            </w:pPr>
+            <w:r>
+              <w:t>Log Loss</w:t>
+            </w:r>
+          </w:p>
+        </w:tc>
+        <w:tc>
+          <w:tcPr>
+            <w:tcW w:w="0" w:type="auto"/>
+            <w:vAlign w:val="center"/>
+            <w:hideMark/>
+          </w:tcPr>
+          <w:p>
+            <w:pPr>
+              <w:ind w:left="360"/>
+            </w:pPr>
+            <w:r>
+              <w:t>0.0519</w:t>
+            </w:r>
+          </w:p>
+        </w:tc>
+        <w:tc>
+          <w:tcPr>
+            <w:tcW w:w="0" w:type="auto"/>
+            <w:vAlign w:val="center"/>
+            <w:hideMark/>
+          </w:tcPr>
+          <w:p>
+            <w:pPr>
+              <w:ind w:left="360"/>
+            </w:pPr>
+            <w:r>
+              <w:t>0.0563</w:t>
+            </w:r>
+          </w:p>
+        </w:tc>
+        <w:tc>
+          <w:tcPr>
+            <w:tcW w:w="0" w:type="auto"/>
+            <w:vAlign w:val="center"/>
+            <w:hideMark/>
+          </w:tcPr>
+          <w:p>
+            <w:pPr>
+              <w:ind w:left="360"/>
+            </w:pPr>
+            <w:r>
+              <w:t>Small</w:t>
+            </w:r>
+          </w:p>
+        </w:tc>
+      </w:tr>
+      <w:tr>
+        <w:trPr>
+          <w:tblCellSpacing w:w="15" w:type="dxa"/>
+        </w:trPr>
+        <w:tc>
+          <w:tcPr>
+            <w:tcW w:w="0" w:type="auto"/>
+            <w:vAlign w:val="center"/>
+            <w:hideMark/>
+          </w:tcPr>
+          <w:p>
+            <w:pPr>
+              <w:ind w:left="360"/>
+            </w:pPr>
+            <w:r>
+              <w:t>Brier Score</w:t>
+            </w:r>
+          </w:p>
+        </w:tc>
+        <w:tc>
+          <w:tcPr>
+            <w:tcW w:w="0" w:type="auto"/>
+            <w:vAlign w:val="center"/>
+            <w:hideMark/>
+          </w:tcPr>
+          <w:p>
+            <w:pPr>
+              <w:ind w:left="360"/>
+            </w:pPr>
+            <w:r>
+              <w:t>0.0123</w:t>
+            </w:r>
+          </w:p>
+        </w:tc>
+        <w:tc>
+          <w:tcPr>
+            <w:tcW w:w="0" w:type="auto"/>
+            <w:vAlign w:val="center"/>
+            <w:hideMark/>
+          </w:tcPr>
+          <w:p>
+            <w:pPr>
+              <w:ind w:left="360"/>
+            </w:pPr>
+            <w:r>
+              <w:t>0.0135</w:t>
+            </w:r>
+          </w:p>
+        </w:tc>
+        <w:tc>
+          <w:tcPr>
+            <w:tcW w:w="0" w:type="auto"/>
+            <w:vAlign w:val="center"/>
+            <w:hideMark/>
+          </w:tcPr>
+          <w:p>
+            <w:pPr>
+              <w:ind w:left="360"/>
+            </w:pPr>
+            <w:r>
+              <w:t>Small</w:t>
+            </w:r>
+          </w:p>
+        </w:tc>
+      </w:tr>
+      <w:tr>
+        <w:trPr>
+          <w:tblCellSpacing w:w="15" w:type="dxa"/>
+        </w:trPr>
+        <w:tc>
+          <w:tcPr>
+            <w:tcW w:w="0" w:type="auto"/>
+            <w:vAlign w:val="center"/>
+            <w:hideMark/>
+          </w:tcPr>
+          <w:p>
+            <w:pPr>
+              <w:ind w:left="360"/>
+            </w:pPr>
+            <w:r>
+              <w:t>Avg. Precision</w:t>
+            </w:r>
+          </w:p>
+        </w:tc>
+        <w:tc>
+          <w:tcPr>
+            <w:tcW w:w="0" w:type="auto"/>
+            <w:vAlign w:val="center"/>
+            <w:hideMark/>
+          </w:tcPr>
+          <w:p>
+            <w:pPr>
+              <w:ind w:left="360"/>
+            </w:pPr>
+            <w:r>
+              <w:t>0.8321</w:t>
+            </w:r>
+          </w:p>
+        </w:tc>
+        <w:tc>
+          <w:tcPr>
+            <w:tcW w:w="0" w:type="auto"/>
+            <w:vAlign w:val="center"/>
+            <w:hideMark/>
+          </w:tcPr>
+          <w:p>
+            <w:pPr>
+              <w:ind w:left="360"/>
+            </w:pPr>
+            <w:r>
+              <w:t>0.8289</w:t>
+            </w:r>
+          </w:p>
+        </w:tc>
+        <w:tc>
+          <w:tcPr>
+            <w:tcW w:w="0" w:type="auto"/>
+            <w:vAlign w:val="center"/>
+            <w:hideMark/>
+          </w:tcPr>
+          <w:p>
+            <w:pPr>
+              <w:ind w:left="360"/>
+            </w:pPr>
+            <w:r>
+              <w:t>Small</w:t>
+            </w:r>
+          </w:p>
+        </w:tc>
+      </w:tr>
+    </w:tbl>
+    <w:p>
+      <w:pPr>
+        <w:ind w:left="360"/>
+      </w:pPr>
+    </w:p>
     <w:sectPr>
       <w:pgSz w:w="12240" w:h="15840"/>
       <w:pgMar w:top="1440" w:right="1440" w:bottom="1440" w:left="1440" w:header="720" w:footer="720" w:gutter="0"/>
@@ -439,6 +1842,449 @@
 <file path=word/numbering.xml><?xml version="1.0" encoding="utf-8"?>
 <w:numbering xmlns:wpc="http://schemas.microsoft.com/office/word/2010/wordprocessingCanvas" xmlns:cx="http://schemas.microsoft.com/office/drawing/2014/chartex" xmlns:cx1="http://schemas.microsoft.com/office/drawing/2015/9/8/chartex" xmlns:cx2="http://schemas.microsoft.com/office/drawing/2015/10/21/chartex" xmlns:cx3="http://schemas.microsoft.com/office/drawing/2016/5/9/chartex" xmlns:cx4="http://schemas.microsoft.com/office/drawing/2016/5/10/chartex" xmlns:cx5="http://schemas.microsoft.com/office/drawing/2016/5/11/chartex" xmlns:cx6="http://schemas.microsoft.com/office/drawing/2016/5/12/chartex" xmlns:cx7="http://schemas.microsoft.com/office/drawing/2016/5/13/chartex" xmlns:cx8="http://schemas.microsoft.com/office/drawing/2016/5/14/chartex" xmlns:mc="http://schemas.openxmlformats.org/markup-compatibility/2006" xmlns:aink="http://schemas.microsoft.com/office/drawing/2016/ink" xmlns:am3d="http://schemas.microsoft.com/office/drawing/2017/model3d" xmlns:o="urn:schemas-microsoft-com:office:office" xmlns:oel="http://schemas.microsoft.com/office/2019/extlst" xmlns:r="http://schemas.openxmlformats.org/officeDocument/2006/relationships" xmlns:m="http://schemas.openxmlformats.org/officeDocument/2006/math" xmlns:v="urn:schemas-microsoft-com:vml" xmlns:wp14="http://schemas.microsoft.com/office/word/2010/wordprocessingDrawing" xmlns:wp="http://schemas.openxmlformats.org/drawingml/2006/wordprocessingDrawing" xmlns:w10="urn:schemas-microsoft-com:office:word" xmlns:w="http://schemas.openxmlformats.org/wordprocessingml/2006/main" xmlns:w14="http://schemas.microsoft.com/office/word/2010/wordml" xmlns:w15="http://schemas.microsoft.com/office/word/2012/wordml" xmlns:w16cex="http://schemas.microsoft.com/office/word/2018/wordml/cex" xmlns:w16cid="http://schemas.microsoft.com/office/word/2016/wordml/cid" xmlns:w16="http://schemas.microsoft.com/office/word/2018/wordml" xmlns:w16du="http://schemas.microsoft.com/office/word/2023/wordml/word16du" xmlns:w16sdtdh="http://schemas.microsoft.com/office/word/2020/wordml/sdtdatahash" xmlns:w16sdtfl="http://schemas.microsoft.com/office/word/2024/wordml/sdtformatlock" xmlns:w16se="http://schemas.microsoft.com/office/word/2015/wordml/symex" xmlns:wpg="http://schemas.microsoft.com/office/word/2010/wordprocessingGroup" xmlns:wpi="http://schemas.microsoft.com/office/word/2010/wordprocessingInk" xmlns:wne="http://schemas.microsoft.com/office/word/2006/wordml" xmlns:wps="http://schemas.microsoft.com/office/word/2010/wordprocessingShape" mc:Ignorable="w14 w15 w16se w16cid w16 w16cex w16sdtdh w16sdtfl w16du wp14">
   <w:abstractNum w:abstractNumId="0" w15:restartNumberingAfterBreak="0">
+    <w:nsid w:val="07A446D0"/>
+    <w:multiLevelType w:val="multilevel"/>
+    <w:tmpl w:val="3C9EC824"/>
+    <w:lvl w:ilvl="0">
+      <w:start w:val="1"/>
+      <w:numFmt w:val="bullet"/>
+      <w:lvlText w:val=""/>
+      <w:lvlJc w:val="left"/>
+      <w:pPr>
+        <w:tabs>
+          <w:tab w:val="num" w:pos="720"/>
+        </w:tabs>
+        <w:ind w:left="720" w:hanging="360"/>
+      </w:pPr>
+      <w:rPr>
+        <w:rFonts w:ascii="Symbol" w:hAnsi="Symbol" w:hint="default"/>
+        <w:sz w:val="20"/>
+      </w:rPr>
+    </w:lvl>
+    <w:lvl w:ilvl="1">
+      <w:start w:val="1"/>
+      <w:numFmt w:val="decimal"/>
+      <w:lvlText w:val="%2)"/>
+      <w:lvlJc w:val="left"/>
+      <w:pPr>
+        <w:ind w:left="1440" w:hanging="360"/>
+      </w:pPr>
+      <w:rPr>
+        <w:rFonts w:hint="default"/>
+      </w:rPr>
+    </w:lvl>
+    <w:lvl w:ilvl="2" w:tentative="1">
+      <w:start w:val="1"/>
+      <w:numFmt w:val="bullet"/>
+      <w:lvlText w:val=""/>
+      <w:lvlJc w:val="left"/>
+      <w:pPr>
+        <w:tabs>
+          <w:tab w:val="num" w:pos="2160"/>
+        </w:tabs>
+        <w:ind w:left="2160" w:hanging="360"/>
+      </w:pPr>
+      <w:rPr>
+        <w:rFonts w:ascii="Wingdings" w:hAnsi="Wingdings" w:hint="default"/>
+        <w:sz w:val="20"/>
+      </w:rPr>
+    </w:lvl>
+    <w:lvl w:ilvl="3" w:tentative="1">
+      <w:start w:val="1"/>
+      <w:numFmt w:val="bullet"/>
+      <w:lvlText w:val=""/>
+      <w:lvlJc w:val="left"/>
+      <w:pPr>
+        <w:tabs>
+          <w:tab w:val="num" w:pos="2880"/>
+        </w:tabs>
+        <w:ind w:left="2880" w:hanging="360"/>
+      </w:pPr>
+      <w:rPr>
+        <w:rFonts w:ascii="Wingdings" w:hAnsi="Wingdings" w:hint="default"/>
+        <w:sz w:val="20"/>
+      </w:rPr>
+    </w:lvl>
+    <w:lvl w:ilvl="4" w:tentative="1">
+      <w:start w:val="1"/>
+      <w:numFmt w:val="bullet"/>
+      <w:lvlText w:val=""/>
+      <w:lvlJc w:val="left"/>
+      <w:pPr>
+        <w:tabs>
+          <w:tab w:val="num" w:pos="3600"/>
+        </w:tabs>
+        <w:ind w:left="3600" w:hanging="360"/>
+      </w:pPr>
+      <w:rPr>
+        <w:rFonts w:ascii="Wingdings" w:hAnsi="Wingdings" w:hint="default"/>
+        <w:sz w:val="20"/>
+      </w:rPr>
+    </w:lvl>
+    <w:lvl w:ilvl="5" w:tentative="1">
+      <w:start w:val="1"/>
+      <w:numFmt w:val="bullet"/>
+      <w:lvlText w:val=""/>
+      <w:lvlJc w:val="left"/>
+      <w:pPr>
+        <w:tabs>
+          <w:tab w:val="num" w:pos="4320"/>
+        </w:tabs>
+        <w:ind w:left="4320" w:hanging="360"/>
+      </w:pPr>
+      <w:rPr>
+        <w:rFonts w:ascii="Wingdings" w:hAnsi="Wingdings" w:hint="default"/>
+        <w:sz w:val="20"/>
+      </w:rPr>
+    </w:lvl>
+    <w:lvl w:ilvl="6" w:tentative="1">
+      <w:start w:val="1"/>
+      <w:numFmt w:val="bullet"/>
+      <w:lvlText w:val=""/>
+      <w:lvlJc w:val="left"/>
+      <w:pPr>
+        <w:tabs>
+          <w:tab w:val="num" w:pos="5040"/>
+        </w:tabs>
+        <w:ind w:left="5040" w:hanging="360"/>
+      </w:pPr>
+      <w:rPr>
+        <w:rFonts w:ascii="Wingdings" w:hAnsi="Wingdings" w:hint="default"/>
+        <w:sz w:val="20"/>
+      </w:rPr>
+    </w:lvl>
+    <w:lvl w:ilvl="7" w:tentative="1">
+      <w:start w:val="1"/>
+      <w:numFmt w:val="bullet"/>
+      <w:lvlText w:val=""/>
+      <w:lvlJc w:val="left"/>
+      <w:pPr>
+        <w:tabs>
+          <w:tab w:val="num" w:pos="5760"/>
+        </w:tabs>
+        <w:ind w:left="5760" w:hanging="360"/>
+      </w:pPr>
+      <w:rPr>
+        <w:rFonts w:ascii="Wingdings" w:hAnsi="Wingdings" w:hint="default"/>
+        <w:sz w:val="20"/>
+      </w:rPr>
+    </w:lvl>
+    <w:lvl w:ilvl="8" w:tentative="1">
+      <w:start w:val="1"/>
+      <w:numFmt w:val="bullet"/>
+      <w:lvlText w:val=""/>
+      <w:lvlJc w:val="left"/>
+      <w:pPr>
+        <w:tabs>
+          <w:tab w:val="num" w:pos="6480"/>
+        </w:tabs>
+        <w:ind w:left="6480" w:hanging="360"/>
+      </w:pPr>
+      <w:rPr>
+        <w:rFonts w:ascii="Wingdings" w:hAnsi="Wingdings" w:hint="default"/>
+        <w:sz w:val="20"/>
+      </w:rPr>
+    </w:lvl>
+  </w:abstractNum>
+  <w:abstractNum w:abstractNumId="1" w15:restartNumberingAfterBreak="0">
+    <w:nsid w:val="087B07C2"/>
+    <w:multiLevelType w:val="multilevel"/>
+    <w:tmpl w:val="A336F118"/>
+    <w:lvl w:ilvl="0">
+      <w:start w:val="1"/>
+      <w:numFmt w:val="bullet"/>
+      <w:lvlText w:val=""/>
+      <w:lvlJc w:val="left"/>
+      <w:pPr>
+        <w:tabs>
+          <w:tab w:val="num" w:pos="720"/>
+        </w:tabs>
+        <w:ind w:left="720" w:hanging="360"/>
+      </w:pPr>
+      <w:rPr>
+        <w:rFonts w:ascii="Symbol" w:hAnsi="Symbol" w:hint="default"/>
+        <w:sz w:val="20"/>
+      </w:rPr>
+    </w:lvl>
+    <w:lvl w:ilvl="1" w:tentative="1">
+      <w:start w:val="1"/>
+      <w:numFmt w:val="bullet"/>
+      <w:lvlText w:val="o"/>
+      <w:lvlJc w:val="left"/>
+      <w:pPr>
+        <w:tabs>
+          <w:tab w:val="num" w:pos="1440"/>
+        </w:tabs>
+        <w:ind w:left="1440" w:hanging="360"/>
+      </w:pPr>
+      <w:rPr>
+        <w:rFonts w:ascii="Courier New" w:hAnsi="Courier New" w:hint="default"/>
+        <w:sz w:val="20"/>
+      </w:rPr>
+    </w:lvl>
+    <w:lvl w:ilvl="2" w:tentative="1">
+      <w:start w:val="1"/>
+      <w:numFmt w:val="bullet"/>
+      <w:lvlText w:val=""/>
+      <w:lvlJc w:val="left"/>
+      <w:pPr>
+        <w:tabs>
+          <w:tab w:val="num" w:pos="2160"/>
+        </w:tabs>
+        <w:ind w:left="2160" w:hanging="360"/>
+      </w:pPr>
+      <w:rPr>
+        <w:rFonts w:ascii="Wingdings" w:hAnsi="Wingdings" w:hint="default"/>
+        <w:sz w:val="20"/>
+      </w:rPr>
+    </w:lvl>
+    <w:lvl w:ilvl="3" w:tentative="1">
+      <w:start w:val="1"/>
+      <w:numFmt w:val="bullet"/>
+      <w:lvlText w:val=""/>
+      <w:lvlJc w:val="left"/>
+      <w:pPr>
+        <w:tabs>
+          <w:tab w:val="num" w:pos="2880"/>
+        </w:tabs>
+        <w:ind w:left="2880" w:hanging="360"/>
+      </w:pPr>
+      <w:rPr>
+        <w:rFonts w:ascii="Wingdings" w:hAnsi="Wingdings" w:hint="default"/>
+        <w:sz w:val="20"/>
+      </w:rPr>
+    </w:lvl>
+    <w:lvl w:ilvl="4" w:tentative="1">
+      <w:start w:val="1"/>
+      <w:numFmt w:val="bullet"/>
+      <w:lvlText w:val=""/>
+      <w:lvlJc w:val="left"/>
+      <w:pPr>
+        <w:tabs>
+          <w:tab w:val="num" w:pos="3600"/>
+        </w:tabs>
+        <w:ind w:left="3600" w:hanging="360"/>
+      </w:pPr>
+      <w:rPr>
+        <w:rFonts w:ascii="Wingdings" w:hAnsi="Wingdings" w:hint="default"/>
+        <w:sz w:val="20"/>
+      </w:rPr>
+    </w:lvl>
+    <w:lvl w:ilvl="5" w:tentative="1">
+      <w:start w:val="1"/>
+      <w:numFmt w:val="bullet"/>
+      <w:lvlText w:val=""/>
+      <w:lvlJc w:val="left"/>
+      <w:pPr>
+        <w:tabs>
+          <w:tab w:val="num" w:pos="4320"/>
+        </w:tabs>
+        <w:ind w:left="4320" w:hanging="360"/>
+      </w:pPr>
+      <w:rPr>
+        <w:rFonts w:ascii="Wingdings" w:hAnsi="Wingdings" w:hint="default"/>
+        <w:sz w:val="20"/>
+      </w:rPr>
+    </w:lvl>
+    <w:lvl w:ilvl="6" w:tentative="1">
+      <w:start w:val="1"/>
+      <w:numFmt w:val="bullet"/>
+      <w:lvlText w:val=""/>
+      <w:lvlJc w:val="left"/>
+      <w:pPr>
+        <w:tabs>
+          <w:tab w:val="num" w:pos="5040"/>
+        </w:tabs>
+        <w:ind w:left="5040" w:hanging="360"/>
+      </w:pPr>
+      <w:rPr>
+        <w:rFonts w:ascii="Wingdings" w:hAnsi="Wingdings" w:hint="default"/>
+        <w:sz w:val="20"/>
+      </w:rPr>
+    </w:lvl>
+    <w:lvl w:ilvl="7" w:tentative="1">
+      <w:start w:val="1"/>
+      <w:numFmt w:val="bullet"/>
+      <w:lvlText w:val=""/>
+      <w:lvlJc w:val="left"/>
+      <w:pPr>
+        <w:tabs>
+          <w:tab w:val="num" w:pos="5760"/>
+        </w:tabs>
+        <w:ind w:left="5760" w:hanging="360"/>
+      </w:pPr>
+      <w:rPr>
+        <w:rFonts w:ascii="Wingdings" w:hAnsi="Wingdings" w:hint="default"/>
+        <w:sz w:val="20"/>
+      </w:rPr>
+    </w:lvl>
+    <w:lvl w:ilvl="8" w:tentative="1">
+      <w:start w:val="1"/>
+      <w:numFmt w:val="bullet"/>
+      <w:lvlText w:val=""/>
+      <w:lvlJc w:val="left"/>
+      <w:pPr>
+        <w:tabs>
+          <w:tab w:val="num" w:pos="6480"/>
+        </w:tabs>
+        <w:ind w:left="6480" w:hanging="360"/>
+      </w:pPr>
+      <w:rPr>
+        <w:rFonts w:ascii="Wingdings" w:hAnsi="Wingdings" w:hint="default"/>
+        <w:sz w:val="20"/>
+      </w:rPr>
+    </w:lvl>
+  </w:abstractNum>
+  <w:abstractNum w:abstractNumId="2" w15:restartNumberingAfterBreak="0">
+    <w:nsid w:val="1BB23415"/>
+    <w:multiLevelType w:val="multilevel"/>
+    <w:tmpl w:val="6E367D54"/>
+    <w:lvl w:ilvl="0">
+      <w:start w:val="1"/>
+      <w:numFmt w:val="bullet"/>
+      <w:lvlText w:val=""/>
+      <w:lvlJc w:val="left"/>
+      <w:pPr>
+        <w:tabs>
+          <w:tab w:val="num" w:pos="720"/>
+        </w:tabs>
+        <w:ind w:left="720" w:hanging="360"/>
+      </w:pPr>
+      <w:rPr>
+        <w:rFonts w:ascii="Symbol" w:hAnsi="Symbol" w:hint="default"/>
+        <w:sz w:val="20"/>
+      </w:rPr>
+    </w:lvl>
+    <w:lvl w:ilvl="1" w:tentative="1">
+      <w:start w:val="1"/>
+      <w:numFmt w:val="bullet"/>
+      <w:lvlText w:val="o"/>
+      <w:lvlJc w:val="left"/>
+      <w:pPr>
+        <w:tabs>
+          <w:tab w:val="num" w:pos="1440"/>
+        </w:tabs>
+        <w:ind w:left="1440" w:hanging="360"/>
+      </w:pPr>
+      <w:rPr>
+        <w:rFonts w:ascii="Courier New" w:hAnsi="Courier New" w:hint="default"/>
+        <w:sz w:val="20"/>
+      </w:rPr>
+    </w:lvl>
+    <w:lvl w:ilvl="2" w:tentative="1">
+      <w:start w:val="1"/>
+      <w:numFmt w:val="bullet"/>
+      <w:lvlText w:val=""/>
+      <w:lvlJc w:val="left"/>
+      <w:pPr>
+        <w:tabs>
+          <w:tab w:val="num" w:pos="2160"/>
+        </w:tabs>
+        <w:ind w:left="2160" w:hanging="360"/>
+      </w:pPr>
+      <w:rPr>
+        <w:rFonts w:ascii="Wingdings" w:hAnsi="Wingdings" w:hint="default"/>
+        <w:sz w:val="20"/>
+      </w:rPr>
+    </w:lvl>
+    <w:lvl w:ilvl="3" w:tentative="1">
+      <w:start w:val="1"/>
+      <w:numFmt w:val="bullet"/>
+      <w:lvlText w:val=""/>
+      <w:lvlJc w:val="left"/>
+      <w:pPr>
+        <w:tabs>
+          <w:tab w:val="num" w:pos="2880"/>
+        </w:tabs>
+        <w:ind w:left="2880" w:hanging="360"/>
+      </w:pPr>
+      <w:rPr>
+        <w:rFonts w:ascii="Wingdings" w:hAnsi="Wingdings" w:hint="default"/>
+        <w:sz w:val="20"/>
+      </w:rPr>
+    </w:lvl>
+    <w:lvl w:ilvl="4" w:tentative="1">
+      <w:start w:val="1"/>
+      <w:numFmt w:val="bullet"/>
+      <w:lvlText w:val=""/>
+      <w:lvlJc w:val="left"/>
+      <w:pPr>
+        <w:tabs>
+          <w:tab w:val="num" w:pos="3600"/>
+        </w:tabs>
+        <w:ind w:left="3600" w:hanging="360"/>
+      </w:pPr>
+      <w:rPr>
+        <w:rFonts w:ascii="Wingdings" w:hAnsi="Wingdings" w:hint="default"/>
+        <w:sz w:val="20"/>
+      </w:rPr>
+    </w:lvl>
+    <w:lvl w:ilvl="5" w:tentative="1">
+      <w:start w:val="1"/>
+      <w:numFmt w:val="bullet"/>
+      <w:lvlText w:val=""/>
+      <w:lvlJc w:val="left"/>
+      <w:pPr>
+        <w:tabs>
+          <w:tab w:val="num" w:pos="4320"/>
+        </w:tabs>
+        <w:ind w:left="4320" w:hanging="360"/>
+      </w:pPr>
+      <w:rPr>
+        <w:rFonts w:ascii="Wingdings" w:hAnsi="Wingdings" w:hint="default"/>
+        <w:sz w:val="20"/>
+      </w:rPr>
+    </w:lvl>
+    <w:lvl w:ilvl="6" w:tentative="1">
+      <w:start w:val="1"/>
+      <w:numFmt w:val="bullet"/>
+      <w:lvlText w:val=""/>
+      <w:lvlJc w:val="left"/>
+      <w:pPr>
+        <w:tabs>
+          <w:tab w:val="num" w:pos="5040"/>
+        </w:tabs>
+        <w:ind w:left="5040" w:hanging="360"/>
+      </w:pPr>
+      <w:rPr>
+        <w:rFonts w:ascii="Wingdings" w:hAnsi="Wingdings" w:hint="default"/>
+        <w:sz w:val="20"/>
+      </w:rPr>
+    </w:lvl>
+    <w:lvl w:ilvl="7" w:tentative="1">
+      <w:start w:val="1"/>
+      <w:numFmt w:val="bullet"/>
+      <w:lvlText w:val=""/>
+      <w:lvlJc w:val="left"/>
+      <w:pPr>
+        <w:tabs>
+          <w:tab w:val="num" w:pos="5760"/>
+        </w:tabs>
+        <w:ind w:left="5760" w:hanging="360"/>
+      </w:pPr>
+      <w:rPr>
+        <w:rFonts w:ascii="Wingdings" w:hAnsi="Wingdings" w:hint="default"/>
+        <w:sz w:val="20"/>
+      </w:rPr>
+    </w:lvl>
+    <w:lvl w:ilvl="8" w:tentative="1">
+      <w:start w:val="1"/>
+      <w:numFmt w:val="bullet"/>
+      <w:lvlText w:val=""/>
+      <w:lvlJc w:val="left"/>
+      <w:pPr>
+        <w:tabs>
+          <w:tab w:val="num" w:pos="6480"/>
+        </w:tabs>
+        <w:ind w:left="6480" w:hanging="360"/>
+      </w:pPr>
+      <w:rPr>
+        <w:rFonts w:ascii="Wingdings" w:hAnsi="Wingdings" w:hint="default"/>
+        <w:sz w:val="20"/>
+      </w:rPr>
+    </w:lvl>
+  </w:abstractNum>
+  <w:abstractNum w:abstractNumId="3" w15:restartNumberingAfterBreak="0">
     <w:nsid w:val="3BF036AD"/>
     <w:multiLevelType w:val="hybridMultilevel"/>
     <w:tmpl w:val="07D82CEA"/>
@@ -527,7 +2373,7 @@
       </w:pPr>
     </w:lvl>
   </w:abstractNum>
-  <w:abstractNum w:abstractNumId="1" w15:restartNumberingAfterBreak="0">
+  <w:abstractNum w:abstractNumId="4" w15:restartNumberingAfterBreak="0">
     <w:nsid w:val="3C3B6095"/>
     <w:multiLevelType w:val="hybridMultilevel"/>
     <w:tmpl w:val="7FEC139C"/>
@@ -616,7 +2462,7 @@
       </w:pPr>
     </w:lvl>
   </w:abstractNum>
-  <w:abstractNum w:abstractNumId="2" w15:restartNumberingAfterBreak="0">
+  <w:abstractNum w:abstractNumId="5" w15:restartNumberingAfterBreak="0">
     <w:nsid w:val="455D4F3D"/>
     <w:multiLevelType w:val="multilevel"/>
     <w:tmpl w:val="5D7A6F1A"/>
@@ -765,7 +2611,7 @@
       </w:rPr>
     </w:lvl>
   </w:abstractNum>
-  <w:abstractNum w:abstractNumId="3" w15:restartNumberingAfterBreak="0">
+  <w:abstractNum w:abstractNumId="6" w15:restartNumberingAfterBreak="0">
     <w:nsid w:val="50C613CF"/>
     <w:multiLevelType w:val="multilevel"/>
     <w:tmpl w:val="5F4C4A72"/>
@@ -914,7 +2760,305 @@
       </w:rPr>
     </w:lvl>
   </w:abstractNum>
-  <w:abstractNum w:abstractNumId="4" w15:restartNumberingAfterBreak="0">
+  <w:abstractNum w:abstractNumId="7" w15:restartNumberingAfterBreak="0">
+    <w:nsid w:val="512B20E3"/>
+    <w:multiLevelType w:val="multilevel"/>
+    <w:tmpl w:val="B5AE4CC8"/>
+    <w:lvl w:ilvl="0">
+      <w:start w:val="1"/>
+      <w:numFmt w:val="bullet"/>
+      <w:lvlText w:val=""/>
+      <w:lvlJc w:val="left"/>
+      <w:pPr>
+        <w:tabs>
+          <w:tab w:val="num" w:pos="720"/>
+        </w:tabs>
+        <w:ind w:left="720" w:hanging="360"/>
+      </w:pPr>
+      <w:rPr>
+        <w:rFonts w:ascii="Symbol" w:hAnsi="Symbol" w:hint="default"/>
+        <w:sz w:val="20"/>
+      </w:rPr>
+    </w:lvl>
+    <w:lvl w:ilvl="1" w:tentative="1">
+      <w:start w:val="1"/>
+      <w:numFmt w:val="bullet"/>
+      <w:lvlText w:val="o"/>
+      <w:lvlJc w:val="left"/>
+      <w:pPr>
+        <w:tabs>
+          <w:tab w:val="num" w:pos="1440"/>
+        </w:tabs>
+        <w:ind w:left="1440" w:hanging="360"/>
+      </w:pPr>
+      <w:rPr>
+        <w:rFonts w:ascii="Courier New" w:hAnsi="Courier New" w:hint="default"/>
+        <w:sz w:val="20"/>
+      </w:rPr>
+    </w:lvl>
+    <w:lvl w:ilvl="2" w:tentative="1">
+      <w:start w:val="1"/>
+      <w:numFmt w:val="bullet"/>
+      <w:lvlText w:val=""/>
+      <w:lvlJc w:val="left"/>
+      <w:pPr>
+        <w:tabs>
+          <w:tab w:val="num" w:pos="2160"/>
+        </w:tabs>
+        <w:ind w:left="2160" w:hanging="360"/>
+      </w:pPr>
+      <w:rPr>
+        <w:rFonts w:ascii="Wingdings" w:hAnsi="Wingdings" w:hint="default"/>
+        <w:sz w:val="20"/>
+      </w:rPr>
+    </w:lvl>
+    <w:lvl w:ilvl="3" w:tentative="1">
+      <w:start w:val="1"/>
+      <w:numFmt w:val="bullet"/>
+      <w:lvlText w:val=""/>
+      <w:lvlJc w:val="left"/>
+      <w:pPr>
+        <w:tabs>
+          <w:tab w:val="num" w:pos="2880"/>
+        </w:tabs>
+        <w:ind w:left="2880" w:hanging="360"/>
+      </w:pPr>
+      <w:rPr>
+        <w:rFonts w:ascii="Wingdings" w:hAnsi="Wingdings" w:hint="default"/>
+        <w:sz w:val="20"/>
+      </w:rPr>
+    </w:lvl>
+    <w:lvl w:ilvl="4" w:tentative="1">
+      <w:start w:val="1"/>
+      <w:numFmt w:val="bullet"/>
+      <w:lvlText w:val=""/>
+      <w:lvlJc w:val="left"/>
+      <w:pPr>
+        <w:tabs>
+          <w:tab w:val="num" w:pos="3600"/>
+        </w:tabs>
+        <w:ind w:left="3600" w:hanging="360"/>
+      </w:pPr>
+      <w:rPr>
+        <w:rFonts w:ascii="Wingdings" w:hAnsi="Wingdings" w:hint="default"/>
+        <w:sz w:val="20"/>
+      </w:rPr>
+    </w:lvl>
+    <w:lvl w:ilvl="5" w:tentative="1">
+      <w:start w:val="1"/>
+      <w:numFmt w:val="bullet"/>
+      <w:lvlText w:val=""/>
+      <w:lvlJc w:val="left"/>
+      <w:pPr>
+        <w:tabs>
+          <w:tab w:val="num" w:pos="4320"/>
+        </w:tabs>
+        <w:ind w:left="4320" w:hanging="360"/>
+      </w:pPr>
+      <w:rPr>
+        <w:rFonts w:ascii="Wingdings" w:hAnsi="Wingdings" w:hint="default"/>
+        <w:sz w:val="20"/>
+      </w:rPr>
+    </w:lvl>
+    <w:lvl w:ilvl="6" w:tentative="1">
+      <w:start w:val="1"/>
+      <w:numFmt w:val="bullet"/>
+      <w:lvlText w:val=""/>
+      <w:lvlJc w:val="left"/>
+      <w:pPr>
+        <w:tabs>
+          <w:tab w:val="num" w:pos="5040"/>
+        </w:tabs>
+        <w:ind w:left="5040" w:hanging="360"/>
+      </w:pPr>
+      <w:rPr>
+        <w:rFonts w:ascii="Wingdings" w:hAnsi="Wingdings" w:hint="default"/>
+        <w:sz w:val="20"/>
+      </w:rPr>
+    </w:lvl>
+    <w:lvl w:ilvl="7" w:tentative="1">
+      <w:start w:val="1"/>
+      <w:numFmt w:val="bullet"/>
+      <w:lvlText w:val=""/>
+      <w:lvlJc w:val="left"/>
+      <w:pPr>
+        <w:tabs>
+          <w:tab w:val="num" w:pos="5760"/>
+        </w:tabs>
+        <w:ind w:left="5760" w:hanging="360"/>
+      </w:pPr>
+      <w:rPr>
+        <w:rFonts w:ascii="Wingdings" w:hAnsi="Wingdings" w:hint="default"/>
+        <w:sz w:val="20"/>
+      </w:rPr>
+    </w:lvl>
+    <w:lvl w:ilvl="8" w:tentative="1">
+      <w:start w:val="1"/>
+      <w:numFmt w:val="bullet"/>
+      <w:lvlText w:val=""/>
+      <w:lvlJc w:val="left"/>
+      <w:pPr>
+        <w:tabs>
+          <w:tab w:val="num" w:pos="6480"/>
+        </w:tabs>
+        <w:ind w:left="6480" w:hanging="360"/>
+      </w:pPr>
+      <w:rPr>
+        <w:rFonts w:ascii="Wingdings" w:hAnsi="Wingdings" w:hint="default"/>
+        <w:sz w:val="20"/>
+      </w:rPr>
+    </w:lvl>
+  </w:abstractNum>
+  <w:abstractNum w:abstractNumId="8" w15:restartNumberingAfterBreak="0">
+    <w:nsid w:val="524610E5"/>
+    <w:multiLevelType w:val="multilevel"/>
+    <w:tmpl w:val="84BA34B6"/>
+    <w:lvl w:ilvl="0">
+      <w:start w:val="1"/>
+      <w:numFmt w:val="bullet"/>
+      <w:lvlText w:val=""/>
+      <w:lvlJc w:val="left"/>
+      <w:pPr>
+        <w:tabs>
+          <w:tab w:val="num" w:pos="720"/>
+        </w:tabs>
+        <w:ind w:left="720" w:hanging="360"/>
+      </w:pPr>
+      <w:rPr>
+        <w:rFonts w:ascii="Symbol" w:hAnsi="Symbol" w:hint="default"/>
+        <w:sz w:val="20"/>
+      </w:rPr>
+    </w:lvl>
+    <w:lvl w:ilvl="1" w:tentative="1">
+      <w:start w:val="1"/>
+      <w:numFmt w:val="bullet"/>
+      <w:lvlText w:val="o"/>
+      <w:lvlJc w:val="left"/>
+      <w:pPr>
+        <w:tabs>
+          <w:tab w:val="num" w:pos="1440"/>
+        </w:tabs>
+        <w:ind w:left="1440" w:hanging="360"/>
+      </w:pPr>
+      <w:rPr>
+        <w:rFonts w:ascii="Courier New" w:hAnsi="Courier New" w:hint="default"/>
+        <w:sz w:val="20"/>
+      </w:rPr>
+    </w:lvl>
+    <w:lvl w:ilvl="2" w:tentative="1">
+      <w:start w:val="1"/>
+      <w:numFmt w:val="bullet"/>
+      <w:lvlText w:val=""/>
+      <w:lvlJc w:val="left"/>
+      <w:pPr>
+        <w:tabs>
+          <w:tab w:val="num" w:pos="2160"/>
+        </w:tabs>
+        <w:ind w:left="2160" w:hanging="360"/>
+      </w:pPr>
+      <w:rPr>
+        <w:rFonts w:ascii="Wingdings" w:hAnsi="Wingdings" w:hint="default"/>
+        <w:sz w:val="20"/>
+      </w:rPr>
+    </w:lvl>
+    <w:lvl w:ilvl="3" w:tentative="1">
+      <w:start w:val="1"/>
+      <w:numFmt w:val="bullet"/>
+      <w:lvlText w:val=""/>
+      <w:lvlJc w:val="left"/>
+      <w:pPr>
+        <w:tabs>
+          <w:tab w:val="num" w:pos="2880"/>
+        </w:tabs>
+        <w:ind w:left="2880" w:hanging="360"/>
+      </w:pPr>
+      <w:rPr>
+        <w:rFonts w:ascii="Wingdings" w:hAnsi="Wingdings" w:hint="default"/>
+        <w:sz w:val="20"/>
+      </w:rPr>
+    </w:lvl>
+    <w:lvl w:ilvl="4" w:tentative="1">
+      <w:start w:val="1"/>
+      <w:numFmt w:val="bullet"/>
+      <w:lvlText w:val=""/>
+      <w:lvlJc w:val="left"/>
+      <w:pPr>
+        <w:tabs>
+          <w:tab w:val="num" w:pos="3600"/>
+        </w:tabs>
+        <w:ind w:left="3600" w:hanging="360"/>
+      </w:pPr>
+      <w:rPr>
+        <w:rFonts w:ascii="Wingdings" w:hAnsi="Wingdings" w:hint="default"/>
+        <w:sz w:val="20"/>
+      </w:rPr>
+    </w:lvl>
+    <w:lvl w:ilvl="5" w:tentative="1">
+      <w:start w:val="1"/>
+      <w:numFmt w:val="bullet"/>
+      <w:lvlText w:val=""/>
+      <w:lvlJc w:val="left"/>
+      <w:pPr>
+        <w:tabs>
+          <w:tab w:val="num" w:pos="4320"/>
+        </w:tabs>
+        <w:ind w:left="4320" w:hanging="360"/>
+      </w:pPr>
+      <w:rPr>
+        <w:rFonts w:ascii="Wingdings" w:hAnsi="Wingdings" w:hint="default"/>
+        <w:sz w:val="20"/>
+      </w:rPr>
+    </w:lvl>
+    <w:lvl w:ilvl="6" w:tentative="1">
+      <w:start w:val="1"/>
+      <w:numFmt w:val="bullet"/>
+      <w:lvlText w:val=""/>
+      <w:lvlJc w:val="left"/>
+      <w:pPr>
+        <w:tabs>
+          <w:tab w:val="num" w:pos="5040"/>
+        </w:tabs>
+        <w:ind w:left="5040" w:hanging="360"/>
+      </w:pPr>
+      <w:rPr>
+        <w:rFonts w:ascii="Wingdings" w:hAnsi="Wingdings" w:hint="default"/>
+        <w:sz w:val="20"/>
+      </w:rPr>
+    </w:lvl>
+    <w:lvl w:ilvl="7" w:tentative="1">
+      <w:start w:val="1"/>
+      <w:numFmt w:val="bullet"/>
+      <w:lvlText w:val=""/>
+      <w:lvlJc w:val="left"/>
+      <w:pPr>
+        <w:tabs>
+          <w:tab w:val="num" w:pos="5760"/>
+        </w:tabs>
+        <w:ind w:left="5760" w:hanging="360"/>
+      </w:pPr>
+      <w:rPr>
+        <w:rFonts w:ascii="Wingdings" w:hAnsi="Wingdings" w:hint="default"/>
+        <w:sz w:val="20"/>
+      </w:rPr>
+    </w:lvl>
+    <w:lvl w:ilvl="8" w:tentative="1">
+      <w:start w:val="1"/>
+      <w:numFmt w:val="bullet"/>
+      <w:lvlText w:val=""/>
+      <w:lvlJc w:val="left"/>
+      <w:pPr>
+        <w:tabs>
+          <w:tab w:val="num" w:pos="6480"/>
+        </w:tabs>
+        <w:ind w:left="6480" w:hanging="360"/>
+      </w:pPr>
+      <w:rPr>
+        <w:rFonts w:ascii="Wingdings" w:hAnsi="Wingdings" w:hint="default"/>
+        <w:sz w:val="20"/>
+      </w:rPr>
+    </w:lvl>
+  </w:abstractNum>
+  <w:abstractNum w:abstractNumId="9" w15:restartNumberingAfterBreak="0">
     <w:nsid w:val="58EC16AF"/>
     <w:multiLevelType w:val="hybridMultilevel"/>
     <w:tmpl w:val="E6BC41F2"/>
@@ -1003,20 +3147,339 @@
       </w:pPr>
     </w:lvl>
   </w:abstractNum>
+  <w:abstractNum w:abstractNumId="10" w15:restartNumberingAfterBreak="0">
+    <w:nsid w:val="5D443872"/>
+    <w:multiLevelType w:val="multilevel"/>
+    <w:tmpl w:val="6AF6C8BC"/>
+    <w:lvl w:ilvl="0">
+      <w:start w:val="1"/>
+      <w:numFmt w:val="bullet"/>
+      <w:lvlText w:val=""/>
+      <w:lvlJc w:val="left"/>
+      <w:pPr>
+        <w:tabs>
+          <w:tab w:val="num" w:pos="720"/>
+        </w:tabs>
+        <w:ind w:left="720" w:hanging="360"/>
+      </w:pPr>
+      <w:rPr>
+        <w:rFonts w:ascii="Symbol" w:hAnsi="Symbol" w:hint="default"/>
+        <w:sz w:val="20"/>
+      </w:rPr>
+    </w:lvl>
+    <w:lvl w:ilvl="1" w:tentative="1">
+      <w:start w:val="1"/>
+      <w:numFmt w:val="bullet"/>
+      <w:lvlText w:val="o"/>
+      <w:lvlJc w:val="left"/>
+      <w:pPr>
+        <w:tabs>
+          <w:tab w:val="num" w:pos="1440"/>
+        </w:tabs>
+        <w:ind w:left="1440" w:hanging="360"/>
+      </w:pPr>
+      <w:rPr>
+        <w:rFonts w:ascii="Courier New" w:hAnsi="Courier New" w:hint="default"/>
+        <w:sz w:val="20"/>
+      </w:rPr>
+    </w:lvl>
+    <w:lvl w:ilvl="2" w:tentative="1">
+      <w:start w:val="1"/>
+      <w:numFmt w:val="bullet"/>
+      <w:lvlText w:val=""/>
+      <w:lvlJc w:val="left"/>
+      <w:pPr>
+        <w:tabs>
+          <w:tab w:val="num" w:pos="2160"/>
+        </w:tabs>
+        <w:ind w:left="2160" w:hanging="360"/>
+      </w:pPr>
+      <w:rPr>
+        <w:rFonts w:ascii="Wingdings" w:hAnsi="Wingdings" w:hint="default"/>
+        <w:sz w:val="20"/>
+      </w:rPr>
+    </w:lvl>
+    <w:lvl w:ilvl="3" w:tentative="1">
+      <w:start w:val="1"/>
+      <w:numFmt w:val="bullet"/>
+      <w:lvlText w:val=""/>
+      <w:lvlJc w:val="left"/>
+      <w:pPr>
+        <w:tabs>
+          <w:tab w:val="num" w:pos="2880"/>
+        </w:tabs>
+        <w:ind w:left="2880" w:hanging="360"/>
+      </w:pPr>
+      <w:rPr>
+        <w:rFonts w:ascii="Wingdings" w:hAnsi="Wingdings" w:hint="default"/>
+        <w:sz w:val="20"/>
+      </w:rPr>
+    </w:lvl>
+    <w:lvl w:ilvl="4" w:tentative="1">
+      <w:start w:val="1"/>
+      <w:numFmt w:val="bullet"/>
+      <w:lvlText w:val=""/>
+      <w:lvlJc w:val="left"/>
+      <w:pPr>
+        <w:tabs>
+          <w:tab w:val="num" w:pos="3600"/>
+        </w:tabs>
+        <w:ind w:left="3600" w:hanging="360"/>
+      </w:pPr>
+      <w:rPr>
+        <w:rFonts w:ascii="Wingdings" w:hAnsi="Wingdings" w:hint="default"/>
+        <w:sz w:val="20"/>
+      </w:rPr>
+    </w:lvl>
+    <w:lvl w:ilvl="5" w:tentative="1">
+      <w:start w:val="1"/>
+      <w:numFmt w:val="bullet"/>
+      <w:lvlText w:val=""/>
+      <w:lvlJc w:val="left"/>
+      <w:pPr>
+        <w:tabs>
+          <w:tab w:val="num" w:pos="4320"/>
+        </w:tabs>
+        <w:ind w:left="4320" w:hanging="360"/>
+      </w:pPr>
+      <w:rPr>
+        <w:rFonts w:ascii="Wingdings" w:hAnsi="Wingdings" w:hint="default"/>
+        <w:sz w:val="20"/>
+      </w:rPr>
+    </w:lvl>
+    <w:lvl w:ilvl="6" w:tentative="1">
+      <w:start w:val="1"/>
+      <w:numFmt w:val="bullet"/>
+      <w:lvlText w:val=""/>
+      <w:lvlJc w:val="left"/>
+      <w:pPr>
+        <w:tabs>
+          <w:tab w:val="num" w:pos="5040"/>
+        </w:tabs>
+        <w:ind w:left="5040" w:hanging="360"/>
+      </w:pPr>
+      <w:rPr>
+        <w:rFonts w:ascii="Wingdings" w:hAnsi="Wingdings" w:hint="default"/>
+        <w:sz w:val="20"/>
+      </w:rPr>
+    </w:lvl>
+    <w:lvl w:ilvl="7" w:tentative="1">
+      <w:start w:val="1"/>
+      <w:numFmt w:val="bullet"/>
+      <w:lvlText w:val=""/>
+      <w:lvlJc w:val="left"/>
+      <w:pPr>
+        <w:tabs>
+          <w:tab w:val="num" w:pos="5760"/>
+        </w:tabs>
+        <w:ind w:left="5760" w:hanging="360"/>
+      </w:pPr>
+      <w:rPr>
+        <w:rFonts w:ascii="Wingdings" w:hAnsi="Wingdings" w:hint="default"/>
+        <w:sz w:val="20"/>
+      </w:rPr>
+    </w:lvl>
+    <w:lvl w:ilvl="8" w:tentative="1">
+      <w:start w:val="1"/>
+      <w:numFmt w:val="bullet"/>
+      <w:lvlText w:val=""/>
+      <w:lvlJc w:val="left"/>
+      <w:pPr>
+        <w:tabs>
+          <w:tab w:val="num" w:pos="6480"/>
+        </w:tabs>
+        <w:ind w:left="6480" w:hanging="360"/>
+      </w:pPr>
+      <w:rPr>
+        <w:rFonts w:ascii="Wingdings" w:hAnsi="Wingdings" w:hint="default"/>
+        <w:sz w:val="20"/>
+      </w:rPr>
+    </w:lvl>
+  </w:abstractNum>
+  <w:abstractNum w:abstractNumId="11" w15:restartNumberingAfterBreak="0">
+    <w:nsid w:val="78215B0C"/>
+    <w:multiLevelType w:val="multilevel"/>
+    <w:tmpl w:val="31003A32"/>
+    <w:lvl w:ilvl="0">
+      <w:start w:val="1"/>
+      <w:numFmt w:val="bullet"/>
+      <w:lvlText w:val=""/>
+      <w:lvlJc w:val="left"/>
+      <w:pPr>
+        <w:tabs>
+          <w:tab w:val="num" w:pos="720"/>
+        </w:tabs>
+        <w:ind w:left="720" w:hanging="360"/>
+      </w:pPr>
+      <w:rPr>
+        <w:rFonts w:ascii="Symbol" w:hAnsi="Symbol" w:hint="default"/>
+        <w:sz w:val="20"/>
+      </w:rPr>
+    </w:lvl>
+    <w:lvl w:ilvl="1" w:tentative="1">
+      <w:start w:val="1"/>
+      <w:numFmt w:val="bullet"/>
+      <w:lvlText w:val="o"/>
+      <w:lvlJc w:val="left"/>
+      <w:pPr>
+        <w:tabs>
+          <w:tab w:val="num" w:pos="1440"/>
+        </w:tabs>
+        <w:ind w:left="1440" w:hanging="360"/>
+      </w:pPr>
+      <w:rPr>
+        <w:rFonts w:ascii="Courier New" w:hAnsi="Courier New" w:hint="default"/>
+        <w:sz w:val="20"/>
+      </w:rPr>
+    </w:lvl>
+    <w:lvl w:ilvl="2" w:tentative="1">
+      <w:start w:val="1"/>
+      <w:numFmt w:val="bullet"/>
+      <w:lvlText w:val=""/>
+      <w:lvlJc w:val="left"/>
+      <w:pPr>
+        <w:tabs>
+          <w:tab w:val="num" w:pos="2160"/>
+        </w:tabs>
+        <w:ind w:left="2160" w:hanging="360"/>
+      </w:pPr>
+      <w:rPr>
+        <w:rFonts w:ascii="Wingdings" w:hAnsi="Wingdings" w:hint="default"/>
+        <w:sz w:val="20"/>
+      </w:rPr>
+    </w:lvl>
+    <w:lvl w:ilvl="3" w:tentative="1">
+      <w:start w:val="1"/>
+      <w:numFmt w:val="bullet"/>
+      <w:lvlText w:val=""/>
+      <w:lvlJc w:val="left"/>
+      <w:pPr>
+        <w:tabs>
+          <w:tab w:val="num" w:pos="2880"/>
+        </w:tabs>
+        <w:ind w:left="2880" w:hanging="360"/>
+      </w:pPr>
+      <w:rPr>
+        <w:rFonts w:ascii="Wingdings" w:hAnsi="Wingdings" w:hint="default"/>
+        <w:sz w:val="20"/>
+      </w:rPr>
+    </w:lvl>
+    <w:lvl w:ilvl="4" w:tentative="1">
+      <w:start w:val="1"/>
+      <w:numFmt w:val="bullet"/>
+      <w:lvlText w:val=""/>
+      <w:lvlJc w:val="left"/>
+      <w:pPr>
+        <w:tabs>
+          <w:tab w:val="num" w:pos="3600"/>
+        </w:tabs>
+        <w:ind w:left="3600" w:hanging="360"/>
+      </w:pPr>
+      <w:rPr>
+        <w:rFonts w:ascii="Wingdings" w:hAnsi="Wingdings" w:hint="default"/>
+        <w:sz w:val="20"/>
+      </w:rPr>
+    </w:lvl>
+    <w:lvl w:ilvl="5" w:tentative="1">
+      <w:start w:val="1"/>
+      <w:numFmt w:val="bullet"/>
+      <w:lvlText w:val=""/>
+      <w:lvlJc w:val="left"/>
+      <w:pPr>
+        <w:tabs>
+          <w:tab w:val="num" w:pos="4320"/>
+        </w:tabs>
+        <w:ind w:left="4320" w:hanging="360"/>
+      </w:pPr>
+      <w:rPr>
+        <w:rFonts w:ascii="Wingdings" w:hAnsi="Wingdings" w:hint="default"/>
+        <w:sz w:val="20"/>
+      </w:rPr>
+    </w:lvl>
+    <w:lvl w:ilvl="6" w:tentative="1">
+      <w:start w:val="1"/>
+      <w:numFmt w:val="bullet"/>
+      <w:lvlText w:val=""/>
+      <w:lvlJc w:val="left"/>
+      <w:pPr>
+        <w:tabs>
+          <w:tab w:val="num" w:pos="5040"/>
+        </w:tabs>
+        <w:ind w:left="5040" w:hanging="360"/>
+      </w:pPr>
+      <w:rPr>
+        <w:rFonts w:ascii="Wingdings" w:hAnsi="Wingdings" w:hint="default"/>
+        <w:sz w:val="20"/>
+      </w:rPr>
+    </w:lvl>
+    <w:lvl w:ilvl="7" w:tentative="1">
+      <w:start w:val="1"/>
+      <w:numFmt w:val="bullet"/>
+      <w:lvlText w:val=""/>
+      <w:lvlJc w:val="left"/>
+      <w:pPr>
+        <w:tabs>
+          <w:tab w:val="num" w:pos="5760"/>
+        </w:tabs>
+        <w:ind w:left="5760" w:hanging="360"/>
+      </w:pPr>
+      <w:rPr>
+        <w:rFonts w:ascii="Wingdings" w:hAnsi="Wingdings" w:hint="default"/>
+        <w:sz w:val="20"/>
+      </w:rPr>
+    </w:lvl>
+    <w:lvl w:ilvl="8" w:tentative="1">
+      <w:start w:val="1"/>
+      <w:numFmt w:val="bullet"/>
+      <w:lvlText w:val=""/>
+      <w:lvlJc w:val="left"/>
+      <w:pPr>
+        <w:tabs>
+          <w:tab w:val="num" w:pos="6480"/>
+        </w:tabs>
+        <w:ind w:left="6480" w:hanging="360"/>
+      </w:pPr>
+      <w:rPr>
+        <w:rFonts w:ascii="Wingdings" w:hAnsi="Wingdings" w:hint="default"/>
+        <w:sz w:val="20"/>
+      </w:rPr>
+    </w:lvl>
+  </w:abstractNum>
   <w:num w:numId="1" w16cid:durableId="1458451952">
+    <w:abstractNumId w:val="3"/>
+  </w:num>
+  <w:num w:numId="2" w16cid:durableId="1222979703">
+    <w:abstractNumId w:val="9"/>
+  </w:num>
+  <w:num w:numId="3" w16cid:durableId="35546216">
+    <w:abstractNumId w:val="4"/>
+  </w:num>
+  <w:num w:numId="4" w16cid:durableId="1003121422">
+    <w:abstractNumId w:val="6"/>
+  </w:num>
+  <w:num w:numId="5" w16cid:durableId="1601600482">
+    <w:abstractNumId w:val="5"/>
+  </w:num>
+  <w:num w:numId="6" w16cid:durableId="296878636">
+    <w:abstractNumId w:val="7"/>
+  </w:num>
+  <w:num w:numId="7" w16cid:durableId="1526747538">
+    <w:abstractNumId w:val="1"/>
+  </w:num>
+  <w:num w:numId="8" w16cid:durableId="1184396234">
     <w:abstractNumId w:val="0"/>
   </w:num>
-  <w:num w:numId="2" w16cid:durableId="1222979703">
-    <w:abstractNumId w:val="4"/>
+  <w:num w:numId="9" w16cid:durableId="1537504045">
+    <w:abstractNumId w:val="8"/>
   </w:num>
-  <w:num w:numId="3" w16cid:durableId="35546216">
-    <w:abstractNumId w:val="1"/>
+  <w:num w:numId="10" w16cid:durableId="868835124">
+    <w:abstractNumId w:val="10"/>
   </w:num>
-  <w:num w:numId="4" w16cid:durableId="1003121422">
-    <w:abstractNumId w:val="3"/>
+  <w:num w:numId="11" w16cid:durableId="1364792534">
+    <w:abstractNumId w:val="2"/>
   </w:num>
-  <w:num w:numId="5" w16cid:durableId="1601600482">
-    <w:abstractNumId w:val="2"/>
+  <w:num w:numId="12" w16cid:durableId="1896313764">
+    <w:abstractNumId w:val="11"/>
   </w:num>
 </w:numbering>
 </file>

</xml_diff>